<commit_message>
fix a couple bugs in input file
</commit_message>
<xml_diff>
--- a/api/ProBuildersEstimate.docx
+++ b/api/ProBuildersEstimate.docx
@@ -159,6 +159,14 @@
                       <w:r>
                         <w:t xml:space="preserve"> 5</w:t>
                       </w:r>
+                      <w:proofErr w:type="spellStart"/>
+                      <w:r>
+                        <w:t/>
+                      </w:r>
+                      <w:proofErr w:type="spellEnd"/>
+                      <w:r>
+                        <w:t/>
+                      </w:r>
                     </w:p>
                     <w:p>
                       <w:pPr>
@@ -173,6 +181,14 @@
                       </w:r>
                       <w:r>
                         <w:t xml:space="preserve"> 6-June-17</w:t>
+                      </w:r>
+                      <w:proofErr w:type="spellStart"/>
+                      <w:r>
+                        <w:t/>
+                      </w:r>
+                      <w:proofErr w:type="spellEnd"/>
+                      <w:r>
+                        <w:t/>
                       </w:r>
                     </w:p>
                     <w:p>
@@ -363,7 +379,23 @@
                         <w:tab/>
                       </w:r>
                       <w:r>
-                        <w:t xml:space="preserve">Owen Cook</w:t>
+                        <w:t xml:space="preserve">Owen</w:t>
+                      </w:r>
+                      <w:proofErr w:type="spellStart"/>
+                      <w:r>
+                        <w:t/>
+                      </w:r>
+                      <w:proofErr w:type="spellEnd"/>
+                      <w:r>
+                        <w:t xml:space="preserve"> Cook</w:t>
+                      </w:r>
+                      <w:proofErr w:type="spellStart"/>
+                      <w:r>
+                        <w:t/>
+                      </w:r>
+                      <w:proofErr w:type="spellEnd"/>
+                      <w:r>
+                        <w:t/>
                       </w:r>
                     </w:p>
                     <w:p>
@@ -378,6 +410,14 @@
                         <w:tab/>
                         <w:t xml:space="preserve">432 Marine Street</w:t>
                       </w:r>
+                      <w:proofErr w:type="spellStart"/>
+                      <w:r>
+                        <w:t/>
+                      </w:r>
+                      <w:proofErr w:type="spellEnd"/>
+                      <w:r>
+                        <w:t/>
+                      </w:r>
                     </w:p>
                     <w:p>
                       <w:r>
@@ -386,6 +426,14 @@
                       <w:r>
                         <w:tab/>
                         <w:t xml:space="preserve">Venice, CA 90210</w:t>
+                      </w:r>
+                      <w:proofErr w:type="spellStart"/>
+                      <w:r>
+                        <w:t/>
+                      </w:r>
+                      <w:proofErr w:type="spellEnd"/>
+                      <w:r>
+                        <w:t/>
                       </w:r>
                     </w:p>
                   </w:txbxContent>
@@ -535,6 +583,14 @@
                       <w:r>
                         <w:t xml:space="preserve">This is the slightly longer scope of work for the project</w:t>
                       </w:r>
+                      <w:proofErr w:type="spellStart"/>
+                      <w:r>
+                        <w:t/>
+                      </w:r>
+                      <w:proofErr w:type="spellEnd"/>
+                      <w:r>
+                        <w:t/>
+                      </w:r>
                     </w:p>
                   </w:txbxContent>
                 </v:textbox>
@@ -649,11 +705,10 @@
         </w:tc>
       </w:tr>
     </w:tbl>
-    <w:p/>
     <w:tbl>
       <w:tblPr>
         <w:tblStyle w:val="TableGrid"/>
-        <w:tblpPr w:leftFromText="180" w:rightFromText="180" w:vertAnchor="page" w:horzAnchor="page" w:tblpX="1337" w:tblpY="6485"/>
+        <w:tblpPr w:leftFromText="180" w:rightFromText="180" w:vertAnchor="page" w:horzAnchor="page" w:tblpX="1337" w:tblpY="6665"/>
         <w:tblW w:w="9991" w:type="dxa"/>
         <w:tblBorders>
           <w:left w:val="none" w:sz="0" w:space="0" w:color="auto"/>
@@ -693,9 +748,6 @@
               <w:t/>
             </w:r>
             <w:r>
-              <w:t/>
-            </w:r>
-            <w:r>
               <w:t xml:space="preserve"/>
             </w:r>
           </w:p>
@@ -737,14 +789,6 @@
             <w:r>
               <w:t xml:space="preserve"/>
             </w:r>
-            <w:r>
-              <w:t/>
-            </w:r>
-            <w:r>
-              <w:t/>
-            </w:r>
-            <w:bookmarkStart w:id="0" w:name="_GoBack"/>
-            <w:bookmarkEnd w:id="0"/>
             <w:r>
               <w:t/>
             </w:r>
@@ -780,9 +824,6 @@
               <w:t/>
             </w:r>
             <w:r>
-              <w:t/>
-            </w:r>
-            <w:r>
               <w:t xml:space="preserve">1</w:t>
             </w:r>
           </w:p>
@@ -824,14 +865,6 @@
             <w:r>
               <w:t xml:space="preserve">5 sqft</w:t>
             </w:r>
-            <w:r>
-              <w:t/>
-            </w:r>
-            <w:r>
-              <w:t/>
-            </w:r>
-            <w:bookmarkStart w:id="0" w:name="_GoBack"/>
-            <w:bookmarkEnd w:id="0"/>
             <w:r>
               <w:t/>
             </w:r>
@@ -867,10 +900,7 @@
               <w:t/>
             </w:r>
             <w:r>
-              <w:t/>
-            </w:r>
-            <w:r>
-              <w:t xml:space="preserve"/>
+              <w:t xml:space="preserve">2</w:t>
             </w:r>
           </w:p>
         </w:tc>
@@ -890,7 +920,7 @@
               <w:jc w:val="center"/>
             </w:pPr>
             <w:r>
-              <w:t xml:space="preserve">Foundation/Footings</w:t>
+              <w:t xml:space="preserve">Demolition of Drywall From Wood or Metal Framed Walls and Dumping of Debris</w:t>
             </w:r>
           </w:p>
         </w:tc>
@@ -909,16 +939,8 @@
               <w:jc w:val="center"/>
             </w:pPr>
             <w:r>
-              <w:t xml:space="preserve"/>
-            </w:r>
-            <w:r>
-              <w:t/>
-            </w:r>
-            <w:r>
-              <w:t/>
-            </w:r>
-            <w:bookmarkStart w:id="0" w:name="_GoBack"/>
-            <w:bookmarkEnd w:id="0"/>
+              <w:t xml:space="preserve">1 sqft</w:t>
+            </w:r>
             <w:r>
               <w:t/>
             </w:r>
@@ -954,10 +976,7 @@
               <w:t/>
             </w:r>
             <w:r>
-              <w:t/>
-            </w:r>
-            <w:r>
-              <w:t xml:space="preserve">2</w:t>
+              <w:t xml:space="preserve">3</w:t>
             </w:r>
           </w:p>
         </w:tc>
@@ -977,6 +996,234 @@
               <w:jc w:val="center"/>
             </w:pPr>
             <w:r>
+              <w:t xml:space="preserve">Supply Labor For Demolition of Stucco And Lath From Exterior Walls and Dumping of Debris</w:t>
+            </w:r>
+          </w:p>
+        </w:tc>
+        <w:tc>
+          <w:tcPr>
+            <w:tcW w:w="1085" w:type="dxa"/>
+            <w:tcBorders>
+              <w:left w:val="nil"/>
+            </w:tcBorders>
+            <w:vAlign w:val="center"/>
+          </w:tcPr>
+          <w:p>
+            <w:pPr>
+              <w:spacing w:line="240" w:lineRule="auto"/>
+              <w:contextualSpacing/>
+              <w:jc w:val="center"/>
+            </w:pPr>
+            <w:r>
+              <w:t xml:space="preserve">1 sqft</w:t>
+            </w:r>
+            <w:r>
+              <w:t/>
+            </w:r>
+          </w:p>
+          <w:p>
+            <w:pPr>
+              <w:spacing w:line="240" w:lineRule="auto"/>
+              <w:contextualSpacing/>
+              <w:jc w:val="center"/>
+            </w:pPr>
+          </w:p>
+        </w:tc>
+      </w:tr>
+      <w:tr>
+        <w:trPr>
+          <w:trHeight w:val="841"/>
+        </w:trPr>
+        <w:tc>
+          <w:tcPr>
+            <w:tcW w:w="898" w:type="dxa"/>
+            <w:tcBorders>
+              <w:right w:val="nil"/>
+            </w:tcBorders>
+            <w:vAlign w:val="center"/>
+          </w:tcPr>
+          <w:p>
+            <w:pPr>
+              <w:spacing w:line="240" w:lineRule="auto"/>
+              <w:contextualSpacing/>
+              <w:jc w:val="center"/>
+            </w:pPr>
+            <w:r>
+              <w:t/>
+            </w:r>
+            <w:r>
+              <w:t xml:space="preserve">4</w:t>
+            </w:r>
+          </w:p>
+        </w:tc>
+        <w:tc>
+          <w:tcPr>
+            <w:tcW w:w="8008" w:type="dxa"/>
+            <w:tcBorders>
+              <w:left w:val="nil"/>
+              <w:right w:val="nil"/>
+            </w:tcBorders>
+            <w:vAlign w:val="center"/>
+          </w:tcPr>
+          <w:p>
+            <w:pPr>
+              <w:spacing w:line="240" w:lineRule="auto"/>
+              <w:contextualSpacing/>
+              <w:jc w:val="center"/>
+            </w:pPr>
+            <w:r>
+              <w:t xml:space="preserve">Demolition of Existing Wood Gramed Wall Assembly, Removal of Existing Electrical Romex Wire, Stud Walls, Sill Plate Cut All Foundation Bolts As Necessay Demolition of existing kitchen ceiling</w:t>
+            </w:r>
+          </w:p>
+        </w:tc>
+        <w:tc>
+          <w:tcPr>
+            <w:tcW w:w="1085" w:type="dxa"/>
+            <w:tcBorders>
+              <w:left w:val="nil"/>
+            </w:tcBorders>
+            <w:vAlign w:val="center"/>
+          </w:tcPr>
+          <w:p>
+            <w:pPr>
+              <w:spacing w:line="240" w:lineRule="auto"/>
+              <w:contextualSpacing/>
+              <w:jc w:val="center"/>
+            </w:pPr>
+            <w:r>
+              <w:t xml:space="preserve">1 sqft</w:t>
+            </w:r>
+            <w:r>
+              <w:t/>
+            </w:r>
+          </w:p>
+          <w:p>
+            <w:pPr>
+              <w:spacing w:line="240" w:lineRule="auto"/>
+              <w:contextualSpacing/>
+              <w:jc w:val="center"/>
+            </w:pPr>
+          </w:p>
+        </w:tc>
+      </w:tr>
+      <w:tr>
+        <w:trPr>
+          <w:trHeight w:val="841"/>
+        </w:trPr>
+        <w:tc>
+          <w:tcPr>
+            <w:tcW w:w="898" w:type="dxa"/>
+            <w:tcBorders>
+              <w:right w:val="nil"/>
+            </w:tcBorders>
+            <w:vAlign w:val="center"/>
+          </w:tcPr>
+          <w:p>
+            <w:pPr>
+              <w:spacing w:line="240" w:lineRule="auto"/>
+              <w:contextualSpacing/>
+              <w:jc w:val="center"/>
+            </w:pPr>
+            <w:r>
+              <w:t/>
+            </w:r>
+            <w:r>
+              <w:t xml:space="preserve"/>
+            </w:r>
+          </w:p>
+        </w:tc>
+        <w:tc>
+          <w:tcPr>
+            <w:tcW w:w="8008" w:type="dxa"/>
+            <w:tcBorders>
+              <w:left w:val="nil"/>
+              <w:right w:val="nil"/>
+            </w:tcBorders>
+            <w:vAlign w:val="center"/>
+          </w:tcPr>
+          <w:p>
+            <w:pPr>
+              <w:spacing w:line="240" w:lineRule="auto"/>
+              <w:contextualSpacing/>
+              <w:jc w:val="center"/>
+            </w:pPr>
+            <w:r>
+              <w:t xml:space="preserve">Foundation/Footings</w:t>
+            </w:r>
+          </w:p>
+        </w:tc>
+        <w:tc>
+          <w:tcPr>
+            <w:tcW w:w="1085" w:type="dxa"/>
+            <w:tcBorders>
+              <w:left w:val="nil"/>
+            </w:tcBorders>
+            <w:vAlign w:val="center"/>
+          </w:tcPr>
+          <w:p>
+            <w:pPr>
+              <w:spacing w:line="240" w:lineRule="auto"/>
+              <w:contextualSpacing/>
+              <w:jc w:val="center"/>
+            </w:pPr>
+            <w:r>
+              <w:t xml:space="preserve"/>
+            </w:r>
+            <w:r>
+              <w:t/>
+            </w:r>
+          </w:p>
+          <w:p>
+            <w:pPr>
+              <w:spacing w:line="240" w:lineRule="auto"/>
+              <w:contextualSpacing/>
+              <w:jc w:val="center"/>
+            </w:pPr>
+          </w:p>
+        </w:tc>
+      </w:tr>
+      <w:tr>
+        <w:trPr>
+          <w:trHeight w:val="841"/>
+        </w:trPr>
+        <w:tc>
+          <w:tcPr>
+            <w:tcW w:w="898" w:type="dxa"/>
+            <w:tcBorders>
+              <w:right w:val="nil"/>
+            </w:tcBorders>
+            <w:vAlign w:val="center"/>
+          </w:tcPr>
+          <w:p>
+            <w:pPr>
+              <w:spacing w:line="240" w:lineRule="auto"/>
+              <w:contextualSpacing/>
+              <w:jc w:val="center"/>
+            </w:pPr>
+            <w:r>
+              <w:t/>
+            </w:r>
+            <w:r>
+              <w:t xml:space="preserve">5</w:t>
+            </w:r>
+          </w:p>
+        </w:tc>
+        <w:tc>
+          <w:tcPr>
+            <w:tcW w:w="8008" w:type="dxa"/>
+            <w:tcBorders>
+              <w:left w:val="nil"/>
+              <w:right w:val="nil"/>
+            </w:tcBorders>
+            <w:vAlign w:val="center"/>
+          </w:tcPr>
+          <w:p>
+            <w:pPr>
+              <w:spacing w:line="240" w:lineRule="auto"/>
+              <w:contextualSpacing/>
+              <w:jc w:val="center"/>
+            </w:pPr>
+            <w:r>
               <w:t xml:space="preserve">Excavate and Finish a 24" x 12" Reinforced Concrete Footing With Reinforcing Steel Tied and Finished at Grade "Contractor Not Responsible For Removal of Excavated Dirt from Job Site." Includes upgrade 12" footing to 24" footing.
 Footing With Reinforcing Steel Tied and Finished at Grade. "Contractor Not Responsible For Removal of Excavated Dirt from Job Site."</w:t>
             </w:r>
@@ -997,16 +1244,236 @@
               <w:jc w:val="center"/>
             </w:pPr>
             <w:r>
-              <w:t xml:space="preserve">25 ft</w:t>
+              <w:t xml:space="preserve">1 ft</w:t>
             </w:r>
             <w:r>
               <w:t/>
             </w:r>
+          </w:p>
+          <w:p>
+            <w:pPr>
+              <w:spacing w:line="240" w:lineRule="auto"/>
+              <w:contextualSpacing/>
+              <w:jc w:val="center"/>
+            </w:pPr>
+          </w:p>
+        </w:tc>
+      </w:tr>
+      <w:tr>
+        <w:trPr>
+          <w:trHeight w:val="841"/>
+        </w:trPr>
+        <w:tc>
+          <w:tcPr>
+            <w:tcW w:w="898" w:type="dxa"/>
+            <w:tcBorders>
+              <w:right w:val="nil"/>
+            </w:tcBorders>
+            <w:vAlign w:val="center"/>
+          </w:tcPr>
+          <w:p>
+            <w:pPr>
+              <w:spacing w:line="240" w:lineRule="auto"/>
+              <w:contextualSpacing/>
+              <w:jc w:val="center"/>
+            </w:pPr>
             <w:r>
               <w:t/>
             </w:r>
-            <w:bookmarkStart w:id="0" w:name="_GoBack"/>
-            <w:bookmarkEnd w:id="0"/>
+            <w:r>
+              <w:t xml:space="preserve">6</w:t>
+            </w:r>
+          </w:p>
+        </w:tc>
+        <w:tc>
+          <w:tcPr>
+            <w:tcW w:w="8008" w:type="dxa"/>
+            <w:tcBorders>
+              <w:left w:val="nil"/>
+              <w:right w:val="nil"/>
+            </w:tcBorders>
+            <w:vAlign w:val="center"/>
+          </w:tcPr>
+          <w:p>
+            <w:pPr>
+              <w:spacing w:line="240" w:lineRule="auto"/>
+              <w:contextualSpacing/>
+              <w:jc w:val="center"/>
+            </w:pPr>
+            <w:r>
+              <w:t xml:space="preserve">Supply Labor and Equipment For A Concrete Pump To Remote Location for Pumping Of Concrete as Required</w:t>
+            </w:r>
+          </w:p>
+        </w:tc>
+        <w:tc>
+          <w:tcPr>
+            <w:tcW w:w="1085" w:type="dxa"/>
+            <w:tcBorders>
+              <w:left w:val="nil"/>
+            </w:tcBorders>
+            <w:vAlign w:val="center"/>
+          </w:tcPr>
+          <w:p>
+            <w:pPr>
+              <w:spacing w:line="240" w:lineRule="auto"/>
+              <w:contextualSpacing/>
+              <w:jc w:val="center"/>
+            </w:pPr>
+            <w:r>
+              <w:t xml:space="preserve">1 pump</w:t>
+            </w:r>
+            <w:r>
+              <w:t/>
+            </w:r>
+          </w:p>
+          <w:p>
+            <w:pPr>
+              <w:spacing w:line="240" w:lineRule="auto"/>
+              <w:contextualSpacing/>
+              <w:jc w:val="center"/>
+            </w:pPr>
+          </w:p>
+        </w:tc>
+      </w:tr>
+      <w:tr>
+        <w:trPr>
+          <w:trHeight w:val="841"/>
+        </w:trPr>
+        <w:tc>
+          <w:tcPr>
+            <w:tcW w:w="898" w:type="dxa"/>
+            <w:tcBorders>
+              <w:right w:val="nil"/>
+            </w:tcBorders>
+            <w:vAlign w:val="center"/>
+          </w:tcPr>
+          <w:p>
+            <w:pPr>
+              <w:spacing w:line="240" w:lineRule="auto"/>
+              <w:contextualSpacing/>
+              <w:jc w:val="center"/>
+            </w:pPr>
+            <w:r>
+              <w:t/>
+            </w:r>
+            <w:r>
+              <w:t xml:space="preserve">7</w:t>
+            </w:r>
+          </w:p>
+        </w:tc>
+        <w:tc>
+          <w:tcPr>
+            <w:tcW w:w="8008" w:type="dxa"/>
+            <w:tcBorders>
+              <w:left w:val="nil"/>
+              <w:right w:val="nil"/>
+            </w:tcBorders>
+            <w:vAlign w:val="center"/>
+          </w:tcPr>
+          <w:p>
+            <w:pPr>
+              <w:spacing w:line="240" w:lineRule="auto"/>
+              <w:contextualSpacing/>
+              <w:jc w:val="center"/>
+            </w:pPr>
+            <w:r>
+              <w:t xml:space="preserve">Pour A 3" 2500 PSI Reinforced Concrete Slab on Grade With Typical Excavation, Slab Base, and Forms. "Contractor Cannot Be Responsible for Minor Cracks in Concrete During the Curing Process" "Contractor Not Responsible For Removal of Excavated Dirt from Job Site."</w:t>
+            </w:r>
+          </w:p>
+        </w:tc>
+        <w:tc>
+          <w:tcPr>
+            <w:tcW w:w="1085" w:type="dxa"/>
+            <w:tcBorders>
+              <w:left w:val="nil"/>
+            </w:tcBorders>
+            <w:vAlign w:val="center"/>
+          </w:tcPr>
+          <w:p>
+            <w:pPr>
+              <w:spacing w:line="240" w:lineRule="auto"/>
+              <w:contextualSpacing/>
+              <w:jc w:val="center"/>
+            </w:pPr>
+            <w:r>
+              <w:t xml:space="preserve">1 sqft</w:t>
+            </w:r>
+            <w:r>
+              <w:t/>
+            </w:r>
+          </w:p>
+          <w:p>
+            <w:pPr>
+              <w:spacing w:line="240" w:lineRule="auto"/>
+              <w:contextualSpacing/>
+              <w:jc w:val="center"/>
+            </w:pPr>
+          </w:p>
+        </w:tc>
+      </w:tr>
+      <w:tr>
+        <w:trPr>
+          <w:trHeight w:val="841"/>
+        </w:trPr>
+        <w:tc>
+          <w:tcPr>
+            <w:tcW w:w="898" w:type="dxa"/>
+            <w:tcBorders>
+              <w:right w:val="nil"/>
+            </w:tcBorders>
+            <w:vAlign w:val="center"/>
+          </w:tcPr>
+          <w:p>
+            <w:pPr>
+              <w:spacing w:line="240" w:lineRule="auto"/>
+              <w:contextualSpacing/>
+              <w:jc w:val="center"/>
+            </w:pPr>
+            <w:r>
+              <w:t/>
+            </w:r>
+            <w:r>
+              <w:t xml:space="preserve">8</w:t>
+            </w:r>
+          </w:p>
+        </w:tc>
+        <w:tc>
+          <w:tcPr>
+            <w:tcW w:w="8008" w:type="dxa"/>
+            <w:tcBorders>
+              <w:left w:val="nil"/>
+              <w:right w:val="nil"/>
+            </w:tcBorders>
+            <w:vAlign w:val="center"/>
+          </w:tcPr>
+          <w:p>
+            <w:pPr>
+              <w:spacing w:line="240" w:lineRule="auto"/>
+              <w:contextualSpacing/>
+              <w:jc w:val="center"/>
+            </w:pPr>
+            <w:r>
+              <w:t xml:space="preserve">Pour A 5 1/2" 2500 PSI Reinforced Concrete Slab on Grade With Typical Excavation, Slab Base, Wire Mesh, Forms, and Vapor Barrier. "Contractor Cannot Be Responsible for Minor Cracks in Concrete During the Curing Process" "Contractor Not Responsible For Removal of Excavated Dirt from Job Site."</w:t>
+            </w:r>
+          </w:p>
+        </w:tc>
+        <w:tc>
+          <w:tcPr>
+            <w:tcW w:w="1085" w:type="dxa"/>
+            <w:tcBorders>
+              <w:left w:val="nil"/>
+            </w:tcBorders>
+            <w:vAlign w:val="center"/>
+          </w:tcPr>
+          <w:p>
+            <w:pPr>
+              <w:spacing w:line="240" w:lineRule="auto"/>
+              <w:contextualSpacing/>
+              <w:jc w:val="center"/>
+            </w:pPr>
+            <w:r>
+              <w:t xml:space="preserve">1 sqft</w:t>
+            </w:r>
             <w:r>
               <w:t/>
             </w:r>
@@ -1022,8 +1489,10 @@
       </w:tr>
     </w:tbl>
     <w:p/>
-    <w:p/>
-    <w:p/>
+    <w:p>
+      <w:bookmarkStart w:id="0" w:name="_GoBack"/>
+      <w:bookmarkEnd w:id="0"/>
+    </w:p>
     <w:tbl>
       <w:tblPr>
         <w:tblStyle w:val="TableGrid"/>
@@ -1041,7 +1510,11 @@
         <w:tblLook w:val="04A0" w:firstRow="1" w:lastRow="0" w:firstColumn="1" w:lastColumn="0" w:noHBand="0" w:noVBand="1"/>
       </w:tblPr>
       <w:tblGrid>
-        <w:gridCol w:w="9970"/>
+        <w:gridCol w:w="2966"/>
+        <w:gridCol w:w="1710"/>
+        <w:gridCol w:w="250"/>
+        <w:gridCol w:w="3440"/>
+        <w:gridCol w:w="1604"/>
       </w:tblGrid>
       <w:tr>
         <w:trPr>
@@ -1050,6 +1523,7 @@
         <w:tc>
           <w:tcPr>
             <w:tcW w:w="9970" w:type="dxa"/>
+            <w:gridSpan w:val="5"/>
             <w:vAlign w:val="center"/>
           </w:tcPr>
           <w:p>
@@ -1147,6 +1621,7 @@
         <w:tc>
           <w:tcPr>
             <w:tcW w:w="9970" w:type="dxa"/>
+            <w:gridSpan w:val="5"/>
             <w:vAlign w:val="center"/>
           </w:tcPr>
           <w:p>
@@ -1169,7 +1644,232 @@
                 <w:sz w:val="40"/>
                 <w:szCs w:val="40"/>
               </w:rPr>
-              <w:t xml:space="preserve">Grand Total With Tax: $294.75</w:t>
+              <w:t xml:space="preserve">Grand Total With Tax: $199.44</w:t>
+            </w:r>
+          </w:p>
+        </w:tc>
+      </w:tr>
+      <w:tr>
+        <w:trPr>
+          <w:trHeight w:val="746"/>
+        </w:trPr>
+        <w:tc>
+          <w:tcPr>
+            <w:tcW w:w="9970" w:type="dxa"/>
+            <w:gridSpan w:val="5"/>
+            <w:tcBorders>
+              <w:bottom w:val="nil"/>
+            </w:tcBorders>
+            <w:vAlign w:val="center"/>
+          </w:tcPr>
+          <w:p>
+            <w:pPr>
+              <w:widowControl w:val="0"/>
+              <w:autoSpaceDE w:val="0"/>
+              <w:autoSpaceDN w:val="0"/>
+              <w:adjustRightInd w:val="0"/>
+              <w:spacing w:after="240" w:line="460" w:lineRule="atLeast"/>
+              <w:jc w:val="center"/>
+              <w:rPr>
+                <w:rFonts w:ascii="Times" w:hAnsi="Times" w:cs="Times"/>
+                <w:color w:val="000000"/>
+                <w:sz w:val="40"/>
+                <w:szCs w:val="40"/>
+              </w:rPr>
+            </w:pPr>
+          </w:p>
+          <w:p>
+            <w:pPr>
+              <w:widowControl w:val="0"/>
+              <w:autoSpaceDE w:val="0"/>
+              <w:autoSpaceDN w:val="0"/>
+              <w:adjustRightInd w:val="0"/>
+              <w:spacing w:after="240" w:line="460" w:lineRule="atLeast"/>
+              <w:jc w:val="center"/>
+              <w:rPr>
+                <w:rFonts w:ascii="Times" w:hAnsi="Times" w:cs="Times"/>
+                <w:color w:val="000000"/>
+                <w:sz w:val="40"/>
+                <w:szCs w:val="40"/>
+              </w:rPr>
+            </w:pPr>
+          </w:p>
+        </w:tc>
+      </w:tr>
+      <w:tr>
+        <w:trPr>
+          <w:trHeight w:val="746"/>
+        </w:trPr>
+        <w:tc>
+          <w:tcPr>
+            <w:tcW w:w="2966" w:type="dxa"/>
+            <w:tcBorders>
+              <w:top w:val="single" w:sz="4" w:space="0" w:color="000000" w:themeColor="text1"/>
+              <w:bottom w:val="single" w:sz="4" w:space="0" w:color="000000" w:themeColor="text1"/>
+              <w:right w:val="nil"/>
+            </w:tcBorders>
+          </w:tcPr>
+          <w:p>
+            <w:pPr>
+              <w:widowControl w:val="0"/>
+              <w:autoSpaceDE w:val="0"/>
+              <w:autoSpaceDN w:val="0"/>
+              <w:adjustRightInd w:val="0"/>
+              <w:spacing w:after="240" w:line="460" w:lineRule="atLeast"/>
+              <w:jc w:val="center"/>
+              <w:rPr>
+                <w:rFonts w:ascii="Times" w:hAnsi="Times" w:cs="Times"/>
+                <w:color w:val="000000"/>
+                <w:sz w:val="40"/>
+                <w:szCs w:val="40"/>
+              </w:rPr>
+            </w:pPr>
+            <w:r>
+              <w:t>Customer Signature</w:t>
+            </w:r>
+          </w:p>
+        </w:tc>
+        <w:tc>
+          <w:tcPr>
+            <w:tcW w:w="1710" w:type="dxa"/>
+            <w:tcBorders>
+              <w:top w:val="single" w:sz="4" w:space="0" w:color="000000" w:themeColor="text1"/>
+              <w:left w:val="nil"/>
+              <w:bottom w:val="single" w:sz="4" w:space="0" w:color="000000" w:themeColor="text1"/>
+              <w:right w:val="nil"/>
+            </w:tcBorders>
+          </w:tcPr>
+          <w:p>
+            <w:pPr>
+              <w:widowControl w:val="0"/>
+              <w:autoSpaceDE w:val="0"/>
+              <w:autoSpaceDN w:val="0"/>
+              <w:adjustRightInd w:val="0"/>
+              <w:spacing w:after="240" w:line="460" w:lineRule="atLeast"/>
+              <w:jc w:val="center"/>
+              <w:rPr>
+                <w:rFonts w:ascii="Times" w:hAnsi="Times" w:cs="Times"/>
+                <w:color w:val="000000"/>
+                <w:sz w:val="40"/>
+                <w:szCs w:val="40"/>
+              </w:rPr>
+            </w:pPr>
+            <w:r>
+              <w:t>Date</w:t>
+            </w:r>
+          </w:p>
+        </w:tc>
+        <w:tc>
+          <w:tcPr>
+            <w:tcW w:w="250" w:type="dxa"/>
+            <w:tcBorders>
+              <w:top w:val="nil"/>
+              <w:left w:val="nil"/>
+              <w:bottom w:val="nil"/>
+              <w:right w:val="nil"/>
+            </w:tcBorders>
+          </w:tcPr>
+          <w:p>
+            <w:pPr>
+              <w:widowControl w:val="0"/>
+              <w:autoSpaceDE w:val="0"/>
+              <w:autoSpaceDN w:val="0"/>
+              <w:adjustRightInd w:val="0"/>
+              <w:spacing w:after="240" w:line="460" w:lineRule="atLeast"/>
+              <w:jc w:val="center"/>
+              <w:rPr>
+                <w:rFonts w:ascii="Times" w:hAnsi="Times" w:cs="Times"/>
+                <w:color w:val="000000"/>
+                <w:sz w:val="40"/>
+                <w:szCs w:val="40"/>
+              </w:rPr>
+            </w:pPr>
+          </w:p>
+        </w:tc>
+        <w:tc>
+          <w:tcPr>
+            <w:tcW w:w="3440" w:type="dxa"/>
+            <w:tcBorders>
+              <w:top w:val="single" w:sz="4" w:space="0" w:color="000000" w:themeColor="text1"/>
+              <w:left w:val="nil"/>
+              <w:bottom w:val="single" w:sz="4" w:space="0" w:color="000000" w:themeColor="text1"/>
+              <w:right w:val="nil"/>
+            </w:tcBorders>
+          </w:tcPr>
+          <w:p>
+            <w:pPr>
+              <w:widowControl w:val="0"/>
+              <w:autoSpaceDE w:val="0"/>
+              <w:autoSpaceDN w:val="0"/>
+              <w:adjustRightInd w:val="0"/>
+              <w:spacing w:after="240" w:line="460" w:lineRule="atLeast"/>
+              <w:jc w:val="center"/>
+              <w:rPr>
+                <w:rFonts w:ascii="Times" w:hAnsi="Times" w:cs="Times"/>
+                <w:color w:val="000000"/>
+                <w:sz w:val="40"/>
+                <w:szCs w:val="40"/>
+              </w:rPr>
+            </w:pPr>
+            <w:r>
+              <w:t>Pro-Builders Express Signature</w:t>
+            </w:r>
+          </w:p>
+        </w:tc>
+        <w:tc>
+          <w:tcPr>
+            <w:tcW w:w="1604" w:type="dxa"/>
+            <w:tcBorders>
+              <w:top w:val="single" w:sz="4" w:space="0" w:color="000000" w:themeColor="text1"/>
+              <w:left w:val="nil"/>
+              <w:bottom w:val="single" w:sz="4" w:space="0" w:color="000000" w:themeColor="text1"/>
+            </w:tcBorders>
+          </w:tcPr>
+          <w:p>
+            <w:pPr>
+              <w:widowControl w:val="0"/>
+              <w:autoSpaceDE w:val="0"/>
+              <w:autoSpaceDN w:val="0"/>
+              <w:adjustRightInd w:val="0"/>
+              <w:spacing w:after="240" w:line="460" w:lineRule="atLeast"/>
+              <w:jc w:val="center"/>
+              <w:rPr>
+                <w:rFonts w:ascii="Times" w:hAnsi="Times" w:cs="Times"/>
+                <w:color w:val="000000"/>
+                <w:sz w:val="40"/>
+                <w:szCs w:val="40"/>
+              </w:rPr>
+            </w:pPr>
+            <w:r>
+              <w:t>Date</w:t>
+            </w:r>
+          </w:p>
+        </w:tc>
+      </w:tr>
+      <w:tr>
+        <w:trPr>
+          <w:trHeight w:val="746"/>
+        </w:trPr>
+        <w:tc>
+          <w:tcPr>
+            <w:tcW w:w="9970" w:type="dxa"/>
+            <w:gridSpan w:val="5"/>
+            <w:tcBorders>
+              <w:top w:val="single" w:sz="4" w:space="0" w:color="000000" w:themeColor="text1"/>
+              <w:bottom w:val="nil"/>
+            </w:tcBorders>
+          </w:tcPr>
+          <w:p>
+            <w:pPr>
+              <w:widowControl w:val="0"/>
+              <w:autoSpaceDE w:val="0"/>
+              <w:autoSpaceDN w:val="0"/>
+              <w:adjustRightInd w:val="0"/>
+              <w:spacing w:after="240" w:line="460" w:lineRule="atLeast"/>
+              <w:jc w:val="center"/>
+            </w:pPr>
+            <w:r>
+              <w:t>MUST BE SIGNED AND DATED ALONG WITH CONTRACT TO BECOME VALID</w:t>
             </w:r>
           </w:p>
         </w:tc>
@@ -1183,109 +1883,12 @@
     </w:p>
     <w:p/>
     <w:p/>
-    <w:p/>
-    <w:tbl>
-      <w:tblPr>
-        <w:tblStyle w:val="TableGrid"/>
-        <w:tblW w:w="9319" w:type="dxa"/>
-        <w:tblBorders>
-          <w:top w:val="single" w:sz="4" w:space="0" w:color="000000" w:themeColor="text1"/>
-          <w:left w:val="none" w:sz="0" w:space="0" w:color="auto"/>
-          <w:bottom w:val="none" w:sz="0" w:space="0" w:color="auto"/>
-          <w:right w:val="none" w:sz="0" w:space="0" w:color="auto"/>
-          <w:insideH w:val="none" w:sz="0" w:space="0" w:color="auto"/>
-          <w:insideV w:val="none" w:sz="0" w:space="0" w:color="auto"/>
-        </w:tblBorders>
-        <w:tblLook w:val="04A0" w:firstRow="1" w:lastRow="0" w:firstColumn="1" w:lastColumn="0" w:noHBand="0" w:noVBand="1"/>
-      </w:tblPr>
-      <w:tblGrid>
-        <w:gridCol w:w="3055"/>
-        <w:gridCol w:w="1260"/>
-        <w:gridCol w:w="236"/>
-        <w:gridCol w:w="3688"/>
-        <w:gridCol w:w="1080"/>
-      </w:tblGrid>
-      <w:tr>
-        <w:trPr>
-          <w:trHeight w:val="485"/>
-        </w:trPr>
-        <w:tc>
-          <w:tcPr>
-            <w:tcW w:w="3055" w:type="dxa"/>
-          </w:tcPr>
-          <w:p>
-            <w:r>
-              <w:t>Customer Signature</w:t>
-            </w:r>
-          </w:p>
-        </w:tc>
-        <w:tc>
-          <w:tcPr>
-            <w:tcW w:w="1260" w:type="dxa"/>
-          </w:tcPr>
-          <w:p>
-            <w:r>
-              <w:t>Date</w:t>
-            </w:r>
-          </w:p>
-        </w:tc>
-        <w:tc>
-          <w:tcPr>
-            <w:tcW w:w="236" w:type="dxa"/>
-            <w:tcBorders>
-              <w:top w:val="nil"/>
-              <w:bottom w:val="nil"/>
-            </w:tcBorders>
-          </w:tcPr>
-          <w:p/>
-        </w:tc>
-        <w:tc>
-          <w:tcPr>
-            <w:tcW w:w="3688" w:type="dxa"/>
-          </w:tcPr>
-          <w:p>
-            <w:r>
-              <w:t>Pro-Builders Express Signature</w:t>
-            </w:r>
-          </w:p>
-        </w:tc>
-        <w:tc>
-          <w:tcPr>
-            <w:tcW w:w="1080" w:type="dxa"/>
-          </w:tcPr>
-          <w:p>
-            <w:r>
-              <w:t>Date</w:t>
-            </w:r>
-          </w:p>
-        </w:tc>
-      </w:tr>
-      <w:tr>
-        <w:tc>
-          <w:tcPr>
-            <w:tcW w:w="9319" w:type="dxa"/>
-            <w:gridSpan w:val="5"/>
-          </w:tcPr>
-          <w:p>
-            <w:pPr>
-              <w:jc w:val="center"/>
-            </w:pPr>
-            <w:r>
-              <w:lastRenderedPageBreak/>
-              <w:t>MUST BE SIGNED AND DATED ALONG WITH CONTRACT TO BECOME VALID</w:t>
-            </w:r>
-          </w:p>
-        </w:tc>
-      </w:tr>
-    </w:tbl>
-    <w:p/>
-    <w:p/>
     <w:sectPr>
       <w:headerReference w:type="even" r:id="rId7"/>
       <w:headerReference w:type="default" r:id="rId8"/>
       <w:footerReference w:type="default" r:id="rId9"/>
       <w:pgSz w:w="12240" w:h="15840"/>
-      <w:pgMar w:top="1440" w:right="1800" w:bottom="1440" w:left="1800" w:header="1296" w:footer="720" w:gutter="0"/>
+      <w:pgMar w:top="1440" w:right="1800" w:bottom="1440" w:left="1800" w:header="1728" w:footer="720" w:gutter="0"/>
       <w:cols w:space="720"/>
       <w:docGrid w:linePitch="360"/>
     </w:sectPr>
@@ -1468,7 +2071,7 @@
 <w:hdr xmlns:wpc="http://schemas.microsoft.com/office/word/2010/wordprocessingCanvas" xmlns:mo="http://schemas.microsoft.com/office/mac/office/2008/main" xmlns:mc="http://schemas.openxmlformats.org/markup-compatibility/2006" xmlns:mv="urn:schemas-microsoft-com:mac:vml" xmlns:o="urn:schemas-microsoft-com:office:office" xmlns:r="http://schemas.openxmlformats.org/officeDocument/2006/relationships" xmlns:m="http://schemas.openxmlformats.org/officeDocument/2006/math" xmlns:v="urn:schemas-microsoft-com:vml" xmlns:wp14="http://schemas.microsoft.com/office/word/2010/wordprocessingDrawing" xmlns:wp="http://schemas.openxmlformats.org/drawingml/2006/wordprocessingDrawing" xmlns:w10="urn:schemas-microsoft-com:office:word" xmlns:w="http://schemas.openxmlformats.org/wordprocessingml/2006/main" xmlns:w14="http://schemas.microsoft.com/office/word/2010/wordml" xmlns:w15="http://schemas.microsoft.com/office/word/2012/wordml" xmlns:wpg="http://schemas.microsoft.com/office/word/2010/wordprocessingGroup" xmlns:wpi="http://schemas.microsoft.com/office/word/2010/wordprocessingInk" xmlns:wne="http://schemas.microsoft.com/office/word/2006/wordml" xmlns:wps="http://schemas.microsoft.com/office/word/2010/wordprocessingShape" mc:Ignorable="w14 w15 wp14">
   <w:p>
     <w:pPr>
-      <w:framePr w:w="2260" w:h="1265" w:hRule="exact" w:wrap="none" w:vAnchor="text" w:hAnchor="page" w:x="9022" w:y="-575"/>
+      <w:framePr w:w="2260" w:h="1265" w:hRule="exact" w:wrap="none" w:vAnchor="text" w:hAnchor="page" w:x="8902" w:y="-1187"/>
       <w:spacing w:line="240" w:lineRule="auto"/>
       <w:contextualSpacing/>
       <w:rPr>
@@ -1489,7 +2092,7 @@
   <w:p>
     <w:pPr>
       <w:pStyle w:val="Header"/>
-      <w:framePr w:w="2260" w:h="1265" w:hRule="exact" w:wrap="none" w:vAnchor="text" w:hAnchor="page" w:x="9022" w:y="-575"/>
+      <w:framePr w:w="2260" w:h="1265" w:hRule="exact" w:wrap="none" w:vAnchor="text" w:hAnchor="page" w:x="8902" w:y="-1187"/>
       <w:spacing w:line="240" w:lineRule="auto"/>
       <w:contextualSpacing/>
       <w:rPr>
@@ -1576,7 +2179,7 @@
   <w:p>
     <w:pPr>
       <w:pStyle w:val="Header"/>
-      <w:framePr w:w="2260" w:h="1265" w:hRule="exact" w:wrap="none" w:vAnchor="text" w:hAnchor="page" w:x="9022" w:y="-575"/>
+      <w:framePr w:w="2260" w:h="1265" w:hRule="exact" w:wrap="none" w:vAnchor="text" w:hAnchor="page" w:x="8902" w:y="-1187"/>
       <w:rPr>
         <w:rStyle w:val="PageNumber"/>
         <w:rFonts w:ascii="Times New Roman" w:hAnsi="Times New Roman"/>
@@ -1587,7 +2190,7 @@
   </w:p>
   <w:p>
     <w:pPr>
-      <w:framePr w:w="2260" w:h="1265" w:hRule="exact" w:wrap="none" w:vAnchor="text" w:hAnchor="page" w:x="9022" w:y="-575"/>
+      <w:framePr w:w="2260" w:h="1265" w:hRule="exact" w:wrap="none" w:vAnchor="text" w:hAnchor="page" w:x="8902" w:y="-1187"/>
       <w:rPr>
         <w:sz w:val="36"/>
       </w:rPr>
@@ -1595,7 +2198,7 @@
   </w:p>
   <w:p>
     <w:pPr>
-      <w:framePr w:w="2260" w:h="1265" w:hRule="exact" w:wrap="none" w:vAnchor="text" w:hAnchor="page" w:x="9022" w:y="-575"/>
+      <w:framePr w:w="2260" w:h="1265" w:hRule="exact" w:wrap="none" w:vAnchor="text" w:hAnchor="page" w:x="8902" w:y="-1187"/>
       <w:rPr>
         <w:sz w:val="36"/>
       </w:rPr>
@@ -1603,7 +2206,7 @@
   </w:p>
   <w:p>
     <w:pPr>
-      <w:framePr w:w="2260" w:h="1265" w:hRule="exact" w:wrap="none" w:vAnchor="text" w:hAnchor="page" w:x="9022" w:y="-575"/>
+      <w:framePr w:w="2260" w:h="1265" w:hRule="exact" w:wrap="none" w:vAnchor="text" w:hAnchor="page" w:x="8902" w:y="-1187"/>
       <w:rPr>
         <w:sz w:val="36"/>
       </w:rPr>
@@ -1612,7 +2215,7 @@
   <w:p>
     <w:pPr>
       <w:pStyle w:val="Header"/>
-      <w:framePr w:w="2260" w:h="1265" w:hRule="exact" w:wrap="none" w:vAnchor="text" w:hAnchor="page" w:x="9022" w:y="-575"/>
+      <w:framePr w:w="2260" w:h="1265" w:hRule="exact" w:wrap="none" w:vAnchor="text" w:hAnchor="page" w:x="8902" w:y="-1187"/>
       <w:rPr>
         <w:rStyle w:val="PageNumber"/>
       </w:rPr>
@@ -1627,16 +2230,76 @@
       <w:rPr>
         <w:noProof/>
       </w:rPr>
+      <w:drawing>
+        <wp:anchor distT="0" distB="0" distL="114300" distR="114300" simplePos="0" relativeHeight="251663360" behindDoc="0" locked="0" layoutInCell="1" allowOverlap="1" wp14:anchorId="78A099CE" wp14:editId="3DC0E5DA">
+          <wp:simplePos x="0" y="0"/>
+          <wp:positionH relativeFrom="column">
+            <wp:posOffset>-670560</wp:posOffset>
+          </wp:positionH>
+          <wp:positionV relativeFrom="paragraph">
+            <wp:posOffset>-980440</wp:posOffset>
+          </wp:positionV>
+          <wp:extent cx="1303283" cy="1259840"/>
+          <wp:effectExtent l="0" t="0" r="0" b="0"/>
+          <wp:wrapNone/>
+          <wp:docPr id="1" name="Picture 1"/>
+          <wp:cNvGraphicFramePr>
+            <a:graphicFrameLocks xmlns:a="http://schemas.openxmlformats.org/drawingml/2006/main" noChangeAspect="1"/>
+          </wp:cNvGraphicFramePr>
+          <a:graphic xmlns:a="http://schemas.openxmlformats.org/drawingml/2006/main">
+            <a:graphicData uri="http://schemas.openxmlformats.org/drawingml/2006/picture">
+              <pic:pic xmlns:pic="http://schemas.openxmlformats.org/drawingml/2006/picture">
+                <pic:nvPicPr>
+                  <pic:cNvPr id="1" name=""/>
+                  <pic:cNvPicPr/>
+                </pic:nvPicPr>
+                <pic:blipFill>
+                  <a:blip r:embed="rId1">
+                    <a:extLst>
+                      <a:ext uri="{28A0092B-C50C-407E-A947-70E740481C1C}">
+                        <a14:useLocalDpi xmlns:a14="http://schemas.microsoft.com/office/drawing/2010/main" val="0"/>
+                      </a:ext>
+                    </a:extLst>
+                  </a:blip>
+                  <a:stretch>
+                    <a:fillRect/>
+                  </a:stretch>
+                </pic:blipFill>
+                <pic:spPr>
+                  <a:xfrm>
+                    <a:off x="0" y="0"/>
+                    <a:ext cx="1303283" cy="1259840"/>
+                  </a:xfrm>
+                  <a:prstGeom prst="rect">
+                    <a:avLst/>
+                  </a:prstGeom>
+                </pic:spPr>
+              </pic:pic>
+            </a:graphicData>
+          </a:graphic>
+          <wp14:sizeRelH relativeFrom="page">
+            <wp14:pctWidth>0</wp14:pctWidth>
+          </wp14:sizeRelH>
+          <wp14:sizeRelV relativeFrom="page">
+            <wp14:pctHeight>0</wp14:pctHeight>
+          </wp14:sizeRelV>
+        </wp:anchor>
+      </w:drawing>
+    </w:r>
+    <w:r>
+      <w:rPr>
+        <w:noProof/>
+      </w:rPr>
       <mc:AlternateContent>
         <mc:Choice Requires="wps">
           <w:drawing>
-            <wp:anchor distT="0" distB="0" distL="114300" distR="114300" simplePos="0" relativeHeight="251662336" behindDoc="0" locked="0" layoutInCell="1" allowOverlap="1" wp14:anchorId="2DEB00D9" wp14:editId="5771A8BF">
+            <wp:anchor distT="0" distB="0" distL="114300" distR="114300" simplePos="0" relativeHeight="251662336" behindDoc="0" locked="0" layoutInCell="1" allowOverlap="1" wp14:anchorId="2DEB00D9" wp14:editId="21765DC2">
               <wp:simplePos x="0" y="0"/>
               <wp:positionH relativeFrom="column">
-                <wp:posOffset>622300</wp:posOffset>
+                <wp:posOffset>546735</wp:posOffset>
               </wp:positionH>
               <wp:positionV relativeFrom="paragraph">
-                <wp:posOffset>-480060</wp:posOffset>
+                <wp:posOffset>-871220</wp:posOffset>
               </wp:positionV>
               <wp:extent cx="3886835" cy="1107440"/>
               <wp:effectExtent l="0" t="0" r="0" b="10160"/>
@@ -1816,7 +2479,7 @@
               <v:stroke joinstyle="miter"/>
               <v:path gradientshapeok="t" o:connecttype="rect"/>
             </v:shapetype>
-            <v:shape id="_x0000_s1029" type="#_x0000_t202" style="position:absolute;margin-left:49pt;margin-top:-37.75pt;width:306.05pt;height:87.2pt;z-index:251662336;visibility:visible;mso-wrap-style:square;mso-width-percent:0;mso-height-percent:0;mso-wrap-distance-left:9pt;mso-wrap-distance-top:0;mso-wrap-distance-right:9pt;mso-wrap-distance-bottom:0;mso-position-horizontal:absolute;mso-position-horizontal-relative:text;mso-position-vertical:absolute;mso-position-vertical-relative:text;mso-width-percent:0;mso-height-percent:0;mso-width-relative:margin;mso-height-relative:margin;v-text-anchor:top" o:gfxdata="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" filled="f" stroked="f">
+            <v:shape id="_x0000_s1029" type="#_x0000_t202" style="position:absolute;margin-left:43.05pt;margin-top:-68.55pt;width:306.05pt;height:87.2pt;z-index:251662336;visibility:visible;mso-wrap-style:square;mso-width-percent:0;mso-height-percent:0;mso-wrap-distance-left:9pt;mso-wrap-distance-top:0;mso-wrap-distance-right:9pt;mso-wrap-distance-bottom:0;mso-position-horizontal:absolute;mso-position-horizontal-relative:text;mso-position-vertical:absolute;mso-position-vertical-relative:text;mso-width-percent:0;mso-height-percent:0;mso-width-relative:margin;mso-height-relative:margin;v-text-anchor:top" o:gfxdata="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" filled="f" stroked="f">
               <v:textbox>
                 <w:txbxContent>
                   <w:p>
@@ -1858,6 +2521,7 @@
                       </w:rPr>
                       <w:t xml:space="preserve">1840 W Whittier Blvd, La Habra, CA 90631</w:t>
                     </w:r>
+                    <w:proofErr w:type="spellStart"/>
                     <w:r>
                       <w:rPr>
                         <w:i/>
@@ -1866,6 +2530,7 @@
                       </w:rPr>
                       <w:t/>
                     </w:r>
+                    <w:proofErr w:type="spellEnd"/>
                     <w:r>
                       <w:rPr>
                         <w:i/>
@@ -1885,13 +2550,23 @@
                         <w:szCs w:val="28"/>
                       </w:rPr>
                     </w:pPr>
+                    <w:proofErr w:type="gramStart"/>
                     <w:r>
                       <w:rPr>
                         <w:i/>
                         <w:sz w:val="28"/>
                         <w:szCs w:val="28"/>
                       </w:rPr>
-                      <w:t xml:space="preserve">Phone:866-360-1526 Fax: 866-360-1526</w:t>
+                      <w:t xml:space="preserve">Phone:866-360-1526</w:t>
+                    </w:r>
+                    <w:proofErr w:type="gramEnd"/>
+                    <w:r>
+                      <w:rPr>
+                        <w:i/>
+                        <w:sz w:val="28"/>
+                        <w:szCs w:val="28"/>
+                      </w:rPr>
+                      <w:t xml:space="preserve"> Fax: 866-360-1526</w:t>
                     </w:r>
                   </w:p>
                   <w:p>
@@ -1949,66 +2624,6 @@
           </w:pict>
         </mc:Fallback>
       </mc:AlternateContent>
-    </w:r>
-    <w:r>
-      <w:rPr>
-        <w:noProof/>
-      </w:rPr>
-      <w:drawing>
-        <wp:anchor distT="0" distB="0" distL="114300" distR="114300" simplePos="0" relativeHeight="251663360" behindDoc="0" locked="0" layoutInCell="1" allowOverlap="1" wp14:anchorId="78A099CE" wp14:editId="281B80B2">
-          <wp:simplePos x="0" y="0"/>
-          <wp:positionH relativeFrom="column">
-            <wp:posOffset>-671195</wp:posOffset>
-          </wp:positionH>
-          <wp:positionV relativeFrom="paragraph">
-            <wp:posOffset>-589280</wp:posOffset>
-          </wp:positionV>
-          <wp:extent cx="1303283" cy="1259840"/>
-          <wp:effectExtent l="0" t="0" r="0" b="0"/>
-          <wp:wrapNone/>
-          <wp:docPr id="1" name="Picture 1"/>
-          <wp:cNvGraphicFramePr>
-            <a:graphicFrameLocks xmlns:a="http://schemas.openxmlformats.org/drawingml/2006/main" noChangeAspect="1"/>
-          </wp:cNvGraphicFramePr>
-          <a:graphic xmlns:a="http://schemas.openxmlformats.org/drawingml/2006/main">
-            <a:graphicData uri="http://schemas.openxmlformats.org/drawingml/2006/picture">
-              <pic:pic xmlns:pic="http://schemas.openxmlformats.org/drawingml/2006/picture">
-                <pic:nvPicPr>
-                  <pic:cNvPr id="1" name=""/>
-                  <pic:cNvPicPr/>
-                </pic:nvPicPr>
-                <pic:blipFill>
-                  <a:blip r:embed="rId1">
-                    <a:extLst>
-                      <a:ext uri="{28A0092B-C50C-407E-A947-70E740481C1C}">
-                        <a14:useLocalDpi xmlns:a14="http://schemas.microsoft.com/office/drawing/2010/main" val="0"/>
-                      </a:ext>
-                    </a:extLst>
-                  </a:blip>
-                  <a:stretch>
-                    <a:fillRect/>
-                  </a:stretch>
-                </pic:blipFill>
-                <pic:spPr>
-                  <a:xfrm>
-                    <a:off x="0" y="0"/>
-                    <a:ext cx="1303283" cy="1259840"/>
-                  </a:xfrm>
-                  <a:prstGeom prst="rect">
-                    <a:avLst/>
-                  </a:prstGeom>
-                </pic:spPr>
-              </pic:pic>
-            </a:graphicData>
-          </a:graphic>
-          <wp14:sizeRelH relativeFrom="page">
-            <wp14:pctWidth>0</wp14:pctWidth>
-          </wp14:sizeRelH>
-          <wp14:sizeRelV relativeFrom="page">
-            <wp14:pctHeight>0</wp14:pctHeight>
-          </wp14:sizeRelV>
-        </wp:anchor>
-      </w:drawing>
     </w:r>
   </w:p>
   <w:p>
@@ -2926,7 +3541,7 @@
 </file>
 
 <file path=customXml/itemProps1.xml><?xml version="1.0" encoding="utf-8"?>
-<ds:datastoreItem xmlns:ds="http://schemas.openxmlformats.org/officeDocument/2006/customXml" ds:itemID="{13580AA6-8B22-2342-86E5-7C16063B6F94}">
+<ds:datastoreItem xmlns:ds="http://schemas.openxmlformats.org/officeDocument/2006/customXml" ds:itemID="{9C5750B0-A74A-624B-8EF1-BB693131FF7B}">
   <ds:schemaRefs>
     <ds:schemaRef ds:uri="http://schemas.openxmlformats.org/officeDocument/2006/bibliography"/>
   </ds:schemaRefs>

</xml_diff>

<commit_message>
latest version, testing markdown
</commit_message>
<xml_diff>
--- a/api/ProBuildersEstimate.docx
+++ b/api/ProBuildersEstimate.docx
@@ -61,7 +61,7 @@
                               <w:t>Quote:</w:t>
                             </w:r>
                             <w:r>
-                              <w:t xml:space="preserve"> 5</w:t>
+                              <w:t xml:space="preserve"> 6</w:t>
                             </w:r>
                           </w:p>
                           <w:p>
@@ -76,7 +76,7 @@
                               <w:t>Date of Quote:</w:t>
                             </w:r>
                             <w:r>
-                              <w:t xml:space="preserve"> 6-June-17</w:t>
+                              <w:t xml:space="preserve"> 8-Sept-17</w:t>
                             </w:r>
                           </w:p>
                           <w:p>
@@ -91,7 +91,7 @@
                               <w:t>Salesperson:</w:t>
                             </w:r>
                             <w:r>
-                              <w:t xml:space="preserve"> Bob Leon</w:t>
+                              <w:t xml:space="preserve"> </w:t>
                             </w:r>
                           </w:p>
                           <w:p>
@@ -115,7 +115,7 @@
                               <w:contextualSpacing/>
                             </w:pPr>
                             <w:r>
-                              <w:t xml:space="preserve">This is a short description of the project</w:t>
+                              <w:t xml:space="preserve"/>
                             </w:r>
                           </w:p>
                           <w:p/>
@@ -157,7 +157,7 @@
                         <w:t>Quote:</w:t>
                       </w:r>
                       <w:r>
-                        <w:t xml:space="preserve"> 5</w:t>
+                        <w:t xml:space="preserve"> 6</w:t>
                       </w:r>
                       <w:proofErr w:type="spellStart"/>
                       <w:r>
@@ -180,7 +180,7 @@
                         <w:t>Date of Quote:</w:t>
                       </w:r>
                       <w:r>
-                        <w:t xml:space="preserve"> 6-June-17</w:t>
+                        <w:t xml:space="preserve"> 8-Sept-17</w:t>
                       </w:r>
                       <w:proofErr w:type="spellStart"/>
                       <w:r>
@@ -203,7 +203,7 @@
                         <w:t>Salesperson:</w:t>
                       </w:r>
                       <w:r>
-                        <w:t xml:space="preserve"> Bob Leon</w:t>
+                        <w:t xml:space="preserve"> </w:t>
                       </w:r>
                     </w:p>
                     <w:p>
@@ -227,7 +227,7 @@
                         <w:contextualSpacing/>
                       </w:pPr>
                       <w:r>
-                        <w:t xml:space="preserve">This is a short description of the project</w:t>
+                        <w:t xml:space="preserve"/>
                       </w:r>
                     </w:p>
                     <w:p/>
@@ -308,7 +308,7 @@
                               <w:tab/>
                             </w:r>
                             <w:r>
-                              <w:t xml:space="preserve">Owen Cook</w:t>
+                              <w:t xml:space="preserve"> </w:t>
                             </w:r>
                           </w:p>
                           <w:p>
@@ -321,7 +321,7 @@
                             </w:r>
                             <w:r>
                               <w:tab/>
-                              <w:t xml:space="preserve">432 Marine Street</w:t>
+                              <w:t xml:space="preserve"/>
                             </w:r>
                           </w:p>
                           <w:p>
@@ -330,7 +330,7 @@
                             </w:r>
                             <w:r>
                               <w:tab/>
-                              <w:t xml:space="preserve">Venice, CA 90210</w:t>
+                              <w:t xml:space="preserve">,  </w:t>
                             </w:r>
                           </w:p>
                         </w:txbxContent>
@@ -379,7 +379,7 @@
                         <w:tab/>
                       </w:r>
                       <w:r>
-                        <w:t xml:space="preserve">Owen</w:t>
+                        <w:t xml:space="preserve"/>
                       </w:r>
                       <w:proofErr w:type="spellStart"/>
                       <w:r>
@@ -387,7 +387,7 @@
                       </w:r>
                       <w:proofErr w:type="spellEnd"/>
                       <w:r>
-                        <w:t xml:space="preserve"> Cook</w:t>
+                        <w:t xml:space="preserve"> </w:t>
                       </w:r>
                       <w:proofErr w:type="spellStart"/>
                       <w:r>
@@ -408,7 +408,7 @@
                       </w:r>
                       <w:r>
                         <w:tab/>
-                        <w:t xml:space="preserve">432 Marine Street</w:t>
+                        <w:t xml:space="preserve"/>
                       </w:r>
                       <w:proofErr w:type="spellStart"/>
                       <w:r>
@@ -425,7 +425,7 @@
                       </w:r>
                       <w:r>
                         <w:tab/>
-                        <w:t xml:space="preserve">Venice, CA 90210</w:t>
+                        <w:t xml:space="preserve">,  </w:t>
                       </w:r>
                       <w:proofErr w:type="spellStart"/>
                       <w:r>
@@ -551,7 +551,7 @@
                               <w:jc w:val="center"/>
                             </w:pPr>
                             <w:r>
-                              <w:t xml:space="preserve">This is the slightly longer scope of work for the project</w:t>
+                              <w:t xml:space="preserve"/>
                             </w:r>
                           </w:p>
                         </w:txbxContent>
@@ -581,7 +581,7 @@
                         <w:jc w:val="center"/>
                       </w:pPr>
                       <w:r>
-                        <w:t xml:space="preserve">This is the slightly longer scope of work for the project</w:t>
+                        <w:t xml:space="preserve"/>
                       </w:r>
                       <w:proofErr w:type="spellStart"/>
                       <w:r>
@@ -768,7 +768,7 @@
               <w:jc w:val="center"/>
             </w:pPr>
             <w:r>
-              <w:t xml:space="preserve">Demolition</w:t>
+              <w:t xml:space="preserve">Foundation/Footings</w:t>
             </w:r>
           </w:p>
         </w:tc>
@@ -825,386 +825,6 @@
             </w:r>
             <w:r>
               <w:t xml:space="preserve">1</w:t>
-            </w:r>
-          </w:p>
-        </w:tc>
-        <w:tc>
-          <w:tcPr>
-            <w:tcW w:w="8008" w:type="dxa"/>
-            <w:tcBorders>
-              <w:left w:val="nil"/>
-              <w:right w:val="nil"/>
-            </w:tcBorders>
-            <w:vAlign w:val="center"/>
-          </w:tcPr>
-          <w:p>
-            <w:pPr>
-              <w:spacing w:line="240" w:lineRule="auto"/>
-              <w:contextualSpacing/>
-              <w:jc w:val="center"/>
-            </w:pPr>
-            <w:r>
-              <w:t xml:space="preserve">Demolition of Non-Reinforced Concrete Slab Up to 4" Thick and Dumping of Debris</w:t>
-            </w:r>
-          </w:p>
-        </w:tc>
-        <w:tc>
-          <w:tcPr>
-            <w:tcW w:w="1085" w:type="dxa"/>
-            <w:tcBorders>
-              <w:left w:val="nil"/>
-            </w:tcBorders>
-            <w:vAlign w:val="center"/>
-          </w:tcPr>
-          <w:p>
-            <w:pPr>
-              <w:spacing w:line="240" w:lineRule="auto"/>
-              <w:contextualSpacing/>
-              <w:jc w:val="center"/>
-            </w:pPr>
-            <w:r>
-              <w:t xml:space="preserve">5 sqft</w:t>
-            </w:r>
-            <w:r>
-              <w:t/>
-            </w:r>
-          </w:p>
-          <w:p>
-            <w:pPr>
-              <w:spacing w:line="240" w:lineRule="auto"/>
-              <w:contextualSpacing/>
-              <w:jc w:val="center"/>
-            </w:pPr>
-          </w:p>
-        </w:tc>
-      </w:tr>
-      <w:tr>
-        <w:trPr>
-          <w:trHeight w:val="841"/>
-        </w:trPr>
-        <w:tc>
-          <w:tcPr>
-            <w:tcW w:w="898" w:type="dxa"/>
-            <w:tcBorders>
-              <w:right w:val="nil"/>
-            </w:tcBorders>
-            <w:vAlign w:val="center"/>
-          </w:tcPr>
-          <w:p>
-            <w:pPr>
-              <w:spacing w:line="240" w:lineRule="auto"/>
-              <w:contextualSpacing/>
-              <w:jc w:val="center"/>
-            </w:pPr>
-            <w:r>
-              <w:t/>
-            </w:r>
-            <w:r>
-              <w:t xml:space="preserve">2</w:t>
-            </w:r>
-          </w:p>
-        </w:tc>
-        <w:tc>
-          <w:tcPr>
-            <w:tcW w:w="8008" w:type="dxa"/>
-            <w:tcBorders>
-              <w:left w:val="nil"/>
-              <w:right w:val="nil"/>
-            </w:tcBorders>
-            <w:vAlign w:val="center"/>
-          </w:tcPr>
-          <w:p>
-            <w:pPr>
-              <w:spacing w:line="240" w:lineRule="auto"/>
-              <w:contextualSpacing/>
-              <w:jc w:val="center"/>
-            </w:pPr>
-            <w:r>
-              <w:t xml:space="preserve">Demolition of Drywall From Wood or Metal Framed Walls and Dumping of Debris</w:t>
-            </w:r>
-          </w:p>
-        </w:tc>
-        <w:tc>
-          <w:tcPr>
-            <w:tcW w:w="1085" w:type="dxa"/>
-            <w:tcBorders>
-              <w:left w:val="nil"/>
-            </w:tcBorders>
-            <w:vAlign w:val="center"/>
-          </w:tcPr>
-          <w:p>
-            <w:pPr>
-              <w:spacing w:line="240" w:lineRule="auto"/>
-              <w:contextualSpacing/>
-              <w:jc w:val="center"/>
-            </w:pPr>
-            <w:r>
-              <w:t xml:space="preserve">1 sqft</w:t>
-            </w:r>
-            <w:r>
-              <w:t/>
-            </w:r>
-          </w:p>
-          <w:p>
-            <w:pPr>
-              <w:spacing w:line="240" w:lineRule="auto"/>
-              <w:contextualSpacing/>
-              <w:jc w:val="center"/>
-            </w:pPr>
-          </w:p>
-        </w:tc>
-      </w:tr>
-      <w:tr>
-        <w:trPr>
-          <w:trHeight w:val="841"/>
-        </w:trPr>
-        <w:tc>
-          <w:tcPr>
-            <w:tcW w:w="898" w:type="dxa"/>
-            <w:tcBorders>
-              <w:right w:val="nil"/>
-            </w:tcBorders>
-            <w:vAlign w:val="center"/>
-          </w:tcPr>
-          <w:p>
-            <w:pPr>
-              <w:spacing w:line="240" w:lineRule="auto"/>
-              <w:contextualSpacing/>
-              <w:jc w:val="center"/>
-            </w:pPr>
-            <w:r>
-              <w:t/>
-            </w:r>
-            <w:r>
-              <w:t xml:space="preserve">3</w:t>
-            </w:r>
-          </w:p>
-        </w:tc>
-        <w:tc>
-          <w:tcPr>
-            <w:tcW w:w="8008" w:type="dxa"/>
-            <w:tcBorders>
-              <w:left w:val="nil"/>
-              <w:right w:val="nil"/>
-            </w:tcBorders>
-            <w:vAlign w:val="center"/>
-          </w:tcPr>
-          <w:p>
-            <w:pPr>
-              <w:spacing w:line="240" w:lineRule="auto"/>
-              <w:contextualSpacing/>
-              <w:jc w:val="center"/>
-            </w:pPr>
-            <w:r>
-              <w:t xml:space="preserve">Supply Labor For Demolition of Stucco And Lath From Exterior Walls and Dumping of Debris</w:t>
-            </w:r>
-          </w:p>
-        </w:tc>
-        <w:tc>
-          <w:tcPr>
-            <w:tcW w:w="1085" w:type="dxa"/>
-            <w:tcBorders>
-              <w:left w:val="nil"/>
-            </w:tcBorders>
-            <w:vAlign w:val="center"/>
-          </w:tcPr>
-          <w:p>
-            <w:pPr>
-              <w:spacing w:line="240" w:lineRule="auto"/>
-              <w:contextualSpacing/>
-              <w:jc w:val="center"/>
-            </w:pPr>
-            <w:r>
-              <w:t xml:space="preserve">1 sqft</w:t>
-            </w:r>
-            <w:r>
-              <w:t/>
-            </w:r>
-          </w:p>
-          <w:p>
-            <w:pPr>
-              <w:spacing w:line="240" w:lineRule="auto"/>
-              <w:contextualSpacing/>
-              <w:jc w:val="center"/>
-            </w:pPr>
-          </w:p>
-        </w:tc>
-      </w:tr>
-      <w:tr>
-        <w:trPr>
-          <w:trHeight w:val="841"/>
-        </w:trPr>
-        <w:tc>
-          <w:tcPr>
-            <w:tcW w:w="898" w:type="dxa"/>
-            <w:tcBorders>
-              <w:right w:val="nil"/>
-            </w:tcBorders>
-            <w:vAlign w:val="center"/>
-          </w:tcPr>
-          <w:p>
-            <w:pPr>
-              <w:spacing w:line="240" w:lineRule="auto"/>
-              <w:contextualSpacing/>
-              <w:jc w:val="center"/>
-            </w:pPr>
-            <w:r>
-              <w:t/>
-            </w:r>
-            <w:r>
-              <w:t xml:space="preserve">4</w:t>
-            </w:r>
-          </w:p>
-        </w:tc>
-        <w:tc>
-          <w:tcPr>
-            <w:tcW w:w="8008" w:type="dxa"/>
-            <w:tcBorders>
-              <w:left w:val="nil"/>
-              <w:right w:val="nil"/>
-            </w:tcBorders>
-            <w:vAlign w:val="center"/>
-          </w:tcPr>
-          <w:p>
-            <w:pPr>
-              <w:spacing w:line="240" w:lineRule="auto"/>
-              <w:contextualSpacing/>
-              <w:jc w:val="center"/>
-            </w:pPr>
-            <w:r>
-              <w:t xml:space="preserve">Demolition of Existing Wood Gramed Wall Assembly, Removal of Existing Electrical Romex Wire, Stud Walls, Sill Plate Cut All Foundation Bolts As Necessay Demolition of existing kitchen ceiling</w:t>
-            </w:r>
-          </w:p>
-        </w:tc>
-        <w:tc>
-          <w:tcPr>
-            <w:tcW w:w="1085" w:type="dxa"/>
-            <w:tcBorders>
-              <w:left w:val="nil"/>
-            </w:tcBorders>
-            <w:vAlign w:val="center"/>
-          </w:tcPr>
-          <w:p>
-            <w:pPr>
-              <w:spacing w:line="240" w:lineRule="auto"/>
-              <w:contextualSpacing/>
-              <w:jc w:val="center"/>
-            </w:pPr>
-            <w:r>
-              <w:t xml:space="preserve">1 sqft</w:t>
-            </w:r>
-            <w:r>
-              <w:t/>
-            </w:r>
-          </w:p>
-          <w:p>
-            <w:pPr>
-              <w:spacing w:line="240" w:lineRule="auto"/>
-              <w:contextualSpacing/>
-              <w:jc w:val="center"/>
-            </w:pPr>
-          </w:p>
-        </w:tc>
-      </w:tr>
-      <w:tr>
-        <w:trPr>
-          <w:trHeight w:val="841"/>
-        </w:trPr>
-        <w:tc>
-          <w:tcPr>
-            <w:tcW w:w="898" w:type="dxa"/>
-            <w:tcBorders>
-              <w:right w:val="nil"/>
-            </w:tcBorders>
-            <w:vAlign w:val="center"/>
-          </w:tcPr>
-          <w:p>
-            <w:pPr>
-              <w:spacing w:line="240" w:lineRule="auto"/>
-              <w:contextualSpacing/>
-              <w:jc w:val="center"/>
-            </w:pPr>
-            <w:r>
-              <w:t/>
-            </w:r>
-            <w:r>
-              <w:t xml:space="preserve"/>
-            </w:r>
-          </w:p>
-        </w:tc>
-        <w:tc>
-          <w:tcPr>
-            <w:tcW w:w="8008" w:type="dxa"/>
-            <w:tcBorders>
-              <w:left w:val="nil"/>
-              <w:right w:val="nil"/>
-            </w:tcBorders>
-            <w:vAlign w:val="center"/>
-          </w:tcPr>
-          <w:p>
-            <w:pPr>
-              <w:spacing w:line="240" w:lineRule="auto"/>
-              <w:contextualSpacing/>
-              <w:jc w:val="center"/>
-            </w:pPr>
-            <w:r>
-              <w:t xml:space="preserve">Foundation/Footings</w:t>
-            </w:r>
-          </w:p>
-        </w:tc>
-        <w:tc>
-          <w:tcPr>
-            <w:tcW w:w="1085" w:type="dxa"/>
-            <w:tcBorders>
-              <w:left w:val="nil"/>
-            </w:tcBorders>
-            <w:vAlign w:val="center"/>
-          </w:tcPr>
-          <w:p>
-            <w:pPr>
-              <w:spacing w:line="240" w:lineRule="auto"/>
-              <w:contextualSpacing/>
-              <w:jc w:val="center"/>
-            </w:pPr>
-            <w:r>
-              <w:t xml:space="preserve"/>
-            </w:r>
-            <w:r>
-              <w:t/>
-            </w:r>
-          </w:p>
-          <w:p>
-            <w:pPr>
-              <w:spacing w:line="240" w:lineRule="auto"/>
-              <w:contextualSpacing/>
-              <w:jc w:val="center"/>
-            </w:pPr>
-          </w:p>
-        </w:tc>
-      </w:tr>
-      <w:tr>
-        <w:trPr>
-          <w:trHeight w:val="841"/>
-        </w:trPr>
-        <w:tc>
-          <w:tcPr>
-            <w:tcW w:w="898" w:type="dxa"/>
-            <w:tcBorders>
-              <w:right w:val="nil"/>
-            </w:tcBorders>
-            <w:vAlign w:val="center"/>
-          </w:tcPr>
-          <w:p>
-            <w:pPr>
-              <w:spacing w:line="240" w:lineRule="auto"/>
-              <w:contextualSpacing/>
-              <w:jc w:val="center"/>
-            </w:pPr>
-            <w:r>
-              <w:t/>
-            </w:r>
-            <w:r>
-              <w:t xml:space="preserve">5</w:t>
             </w:r>
           </w:p>
         </w:tc>
@@ -1281,7 +901,7 @@
               <w:t/>
             </w:r>
             <w:r>
-              <w:t xml:space="preserve">6</w:t>
+              <w:t xml:space="preserve"/>
             </w:r>
           </w:p>
         </w:tc>
@@ -1301,7 +921,7 @@
               <w:jc w:val="center"/>
             </w:pPr>
             <w:r>
-              <w:t xml:space="preserve">Supply Labor and Equipment For A Concrete Pump To Remote Location for Pumping Of Concrete as Required</w:t>
+              <w:t xml:space="preserve">Demolition</w:t>
             </w:r>
           </w:p>
         </w:tc>
@@ -1320,159 +940,7 @@
               <w:jc w:val="center"/>
             </w:pPr>
             <w:r>
-              <w:t xml:space="preserve">1 pump</w:t>
-            </w:r>
-            <w:r>
-              <w:t/>
-            </w:r>
-          </w:p>
-          <w:p>
-            <w:pPr>
-              <w:spacing w:line="240" w:lineRule="auto"/>
-              <w:contextualSpacing/>
-              <w:jc w:val="center"/>
-            </w:pPr>
-          </w:p>
-        </w:tc>
-      </w:tr>
-      <w:tr>
-        <w:trPr>
-          <w:trHeight w:val="841"/>
-        </w:trPr>
-        <w:tc>
-          <w:tcPr>
-            <w:tcW w:w="898" w:type="dxa"/>
-            <w:tcBorders>
-              <w:right w:val="nil"/>
-            </w:tcBorders>
-            <w:vAlign w:val="center"/>
-          </w:tcPr>
-          <w:p>
-            <w:pPr>
-              <w:spacing w:line="240" w:lineRule="auto"/>
-              <w:contextualSpacing/>
-              <w:jc w:val="center"/>
-            </w:pPr>
-            <w:r>
-              <w:t/>
-            </w:r>
-            <w:r>
-              <w:t xml:space="preserve">7</w:t>
-            </w:r>
-          </w:p>
-        </w:tc>
-        <w:tc>
-          <w:tcPr>
-            <w:tcW w:w="8008" w:type="dxa"/>
-            <w:tcBorders>
-              <w:left w:val="nil"/>
-              <w:right w:val="nil"/>
-            </w:tcBorders>
-            <w:vAlign w:val="center"/>
-          </w:tcPr>
-          <w:p>
-            <w:pPr>
-              <w:spacing w:line="240" w:lineRule="auto"/>
-              <w:contextualSpacing/>
-              <w:jc w:val="center"/>
-            </w:pPr>
-            <w:r>
-              <w:t xml:space="preserve">Pour A 3" 2500 PSI Reinforced Concrete Slab on Grade With Typical Excavation, Slab Base, and Forms. "Contractor Cannot Be Responsible for Minor Cracks in Concrete During the Curing Process" "Contractor Not Responsible For Removal of Excavated Dirt from Job Site."</w:t>
-            </w:r>
-          </w:p>
-        </w:tc>
-        <w:tc>
-          <w:tcPr>
-            <w:tcW w:w="1085" w:type="dxa"/>
-            <w:tcBorders>
-              <w:left w:val="nil"/>
-            </w:tcBorders>
-            <w:vAlign w:val="center"/>
-          </w:tcPr>
-          <w:p>
-            <w:pPr>
-              <w:spacing w:line="240" w:lineRule="auto"/>
-              <w:contextualSpacing/>
-              <w:jc w:val="center"/>
-            </w:pPr>
-            <w:r>
-              <w:t xml:space="preserve">1 sqft</w:t>
-            </w:r>
-            <w:r>
-              <w:t/>
-            </w:r>
-          </w:p>
-          <w:p>
-            <w:pPr>
-              <w:spacing w:line="240" w:lineRule="auto"/>
-              <w:contextualSpacing/>
-              <w:jc w:val="center"/>
-            </w:pPr>
-          </w:p>
-        </w:tc>
-      </w:tr>
-      <w:tr>
-        <w:trPr>
-          <w:trHeight w:val="841"/>
-        </w:trPr>
-        <w:tc>
-          <w:tcPr>
-            <w:tcW w:w="898" w:type="dxa"/>
-            <w:tcBorders>
-              <w:right w:val="nil"/>
-            </w:tcBorders>
-            <w:vAlign w:val="center"/>
-          </w:tcPr>
-          <w:p>
-            <w:pPr>
-              <w:spacing w:line="240" w:lineRule="auto"/>
-              <w:contextualSpacing/>
-              <w:jc w:val="center"/>
-            </w:pPr>
-            <w:r>
-              <w:t/>
-            </w:r>
-            <w:r>
-              <w:t xml:space="preserve">8</w:t>
-            </w:r>
-          </w:p>
-        </w:tc>
-        <w:tc>
-          <w:tcPr>
-            <w:tcW w:w="8008" w:type="dxa"/>
-            <w:tcBorders>
-              <w:left w:val="nil"/>
-              <w:right w:val="nil"/>
-            </w:tcBorders>
-            <w:vAlign w:val="center"/>
-          </w:tcPr>
-          <w:p>
-            <w:pPr>
-              <w:spacing w:line="240" w:lineRule="auto"/>
-              <w:contextualSpacing/>
-              <w:jc w:val="center"/>
-            </w:pPr>
-            <w:r>
-              <w:t xml:space="preserve">Pour A 5 1/2" 2500 PSI Reinforced Concrete Slab on Grade With Typical Excavation, Slab Base, Wire Mesh, Forms, and Vapor Barrier. "Contractor Cannot Be Responsible for Minor Cracks in Concrete During the Curing Process" "Contractor Not Responsible For Removal of Excavated Dirt from Job Site."</w:t>
-            </w:r>
-          </w:p>
-        </w:tc>
-        <w:tc>
-          <w:tcPr>
-            <w:tcW w:w="1085" w:type="dxa"/>
-            <w:tcBorders>
-              <w:left w:val="nil"/>
-            </w:tcBorders>
-            <w:vAlign w:val="center"/>
-          </w:tcPr>
-          <w:p>
-            <w:pPr>
-              <w:spacing w:line="240" w:lineRule="auto"/>
-              <w:contextualSpacing/>
-              <w:jc w:val="center"/>
-            </w:pPr>
-            <w:r>
-              <w:t xml:space="preserve">1 sqft</w:t>
+              <w:t xml:space="preserve"/>
             </w:r>
             <w:r>
               <w:t/>
@@ -1644,7 +1112,7 @@
                 <w:sz w:val="40"/>
                 <w:szCs w:val="40"/>
               </w:rPr>
-              <w:t xml:space="preserve">Grand Total With Tax: $199.44</w:t>
+              <w:t xml:space="preserve">Grand Total With Tax: $16.36</w:t>
             </w:r>
           </w:p>
         </w:tc>
@@ -2086,7 +1554,7 @@
         <w:sz w:val="28"/>
         <w:szCs w:val="28"/>
       </w:rPr>
-      <w:t xml:space="preserve">Date: 5-Sept-17</w:t>
+      <w:t xml:space="preserve">Date: 8-Sept-17</w:t>
     </w:r>
   </w:p>
   <w:p>

</xml_diff>

<commit_message>
improved formatting of sheet
</commit_message>
<xml_diff>
--- a/api/ProBuildersEstimate.docx
+++ b/api/ProBuildersEstimate.docx
@@ -76,7 +76,7 @@
                               <w:t>Date of Quote:</w:t>
                             </w:r>
                             <w:r>
-                              <w:t xml:space="preserve"> 8-Sept-17</w:t>
+                              <w:t xml:space="preserve"> 14-Sept-17</w:t>
                             </w:r>
                           </w:p>
                           <w:p>
@@ -115,7 +115,7 @@
                               <w:contextualSpacing/>
                             </w:pPr>
                             <w:r>
-                              <w:t xml:space="preserve"/>
+                              <w:t xml:space="preserve">project project description</w:t>
                             </w:r>
                           </w:p>
                           <w:p/>
@@ -180,7 +180,7 @@
                         <w:t>Date of Quote:</w:t>
                       </w:r>
                       <w:r>
-                        <w:t xml:space="preserve"> 8-Sept-17</w:t>
+                        <w:t xml:space="preserve"> 14-Sept-17</w:t>
                       </w:r>
                       <w:proofErr w:type="spellStart"/>
                       <w:r>
@@ -227,7 +227,7 @@
                         <w:contextualSpacing/>
                       </w:pPr>
                       <w:r>
-                        <w:t xml:space="preserve"/>
+                        <w:t xml:space="preserve">project project description</w:t>
                       </w:r>
                     </w:p>
                     <w:p/>
@@ -551,7 +551,7 @@
                               <w:jc w:val="center"/>
                             </w:pPr>
                             <w:r>
-                              <w:t xml:space="preserve"/>
+                              <w:t xml:space="preserve">scope of work alenka</w:t>
                             </w:r>
                           </w:p>
                         </w:txbxContent>
@@ -581,7 +581,7 @@
                         <w:jc w:val="center"/>
                       </w:pPr>
                       <w:r>
-                        <w:t xml:space="preserve"/>
+                        <w:t xml:space="preserve">scope of work alenka</w:t>
                       </w:r>
                       <w:proofErr w:type="spellStart"/>
                       <w:r>
@@ -768,7 +768,7 @@
               <w:jc w:val="center"/>
             </w:pPr>
             <w:r>
-              <w:t xml:space="preserve">Foundation/Footings</w:t>
+              <w:t xml:space="preserve">Demolition</w:t>
             </w:r>
           </w:p>
         </w:tc>
@@ -844,8 +844,7 @@
               <w:jc w:val="center"/>
             </w:pPr>
             <w:r>
-              <w:t xml:space="preserve">Excavate and Finish a 24" x 12" Reinforced Concrete Footing With Reinforcing Steel Tied and Finished at Grade "Contractor Not Responsible For Removal of Excavated Dirt from Job Site." Includes upgrade 12" footing to 24" footing.
-Footing With Reinforcing Steel Tied and Finished at Grade. "Contractor Not Responsible For Removal of Excavated Dirt from Job Site."</w:t>
+              <w:t xml:space="preserve">Demolition of Non-Reinforced Concrete Slab Up to 4" Thick and Dumping of Debris</w:t>
             </w:r>
           </w:p>
         </w:tc>
@@ -864,83 +863,7 @@
               <w:jc w:val="center"/>
             </w:pPr>
             <w:r>
-              <w:t xml:space="preserve">1 ft</w:t>
-            </w:r>
-            <w:r>
-              <w:t/>
-            </w:r>
-          </w:p>
-          <w:p>
-            <w:pPr>
-              <w:spacing w:line="240" w:lineRule="auto"/>
-              <w:contextualSpacing/>
-              <w:jc w:val="center"/>
-            </w:pPr>
-          </w:p>
-        </w:tc>
-      </w:tr>
-      <w:tr>
-        <w:trPr>
-          <w:trHeight w:val="841"/>
-        </w:trPr>
-        <w:tc>
-          <w:tcPr>
-            <w:tcW w:w="898" w:type="dxa"/>
-            <w:tcBorders>
-              <w:right w:val="nil"/>
-            </w:tcBorders>
-            <w:vAlign w:val="center"/>
-          </w:tcPr>
-          <w:p>
-            <w:pPr>
-              <w:spacing w:line="240" w:lineRule="auto"/>
-              <w:contextualSpacing/>
-              <w:jc w:val="center"/>
-            </w:pPr>
-            <w:r>
-              <w:t/>
-            </w:r>
-            <w:r>
-              <w:t xml:space="preserve"/>
-            </w:r>
-          </w:p>
-        </w:tc>
-        <w:tc>
-          <w:tcPr>
-            <w:tcW w:w="8008" w:type="dxa"/>
-            <w:tcBorders>
-              <w:left w:val="nil"/>
-              <w:right w:val="nil"/>
-            </w:tcBorders>
-            <w:vAlign w:val="center"/>
-          </w:tcPr>
-          <w:p>
-            <w:pPr>
-              <w:spacing w:line="240" w:lineRule="auto"/>
-              <w:contextualSpacing/>
-              <w:jc w:val="center"/>
-            </w:pPr>
-            <w:r>
-              <w:t xml:space="preserve">Demolition</w:t>
-            </w:r>
-          </w:p>
-        </w:tc>
-        <w:tc>
-          <w:tcPr>
-            <w:tcW w:w="1085" w:type="dxa"/>
-            <w:tcBorders>
-              <w:left w:val="nil"/>
-            </w:tcBorders>
-            <w:vAlign w:val="center"/>
-          </w:tcPr>
-          <w:p>
-            <w:pPr>
-              <w:spacing w:line="240" w:lineRule="auto"/>
-              <w:contextualSpacing/>
-              <w:jc w:val="center"/>
-            </w:pPr>
-            <w:r>
-              <w:t xml:space="preserve"/>
+              <w:t xml:space="preserve">1 sqft</w:t>
             </w:r>
             <w:r>
               <w:t/>
@@ -1112,7 +1035,7 @@
                 <w:sz w:val="40"/>
                 <w:szCs w:val="40"/>
               </w:rPr>
-              <w:t xml:space="preserve">Grand Total With Tax: $16.36</w:t>
+              <w:t xml:space="preserve">Grand Total With Tax: $2.50</w:t>
             </w:r>
           </w:p>
         </w:tc>
@@ -1554,7 +1477,7 @@
         <w:sz w:val="28"/>
         <w:szCs w:val="28"/>
       </w:rPr>
-      <w:t xml:space="preserve">Date: 8-Sept-17</w:t>
+      <w:t xml:space="preserve">Date: 13-Sept-17</w:t>
     </w:r>
   </w:p>
   <w:p>

</xml_diff>

<commit_message>
next iteration of changes, bkg color, autoselect, etc
</commit_message>
<xml_diff>
--- a/api/ProBuildersEstimate.docx
+++ b/api/ProBuildersEstimate.docx
@@ -76,7 +76,7 @@
                               <w:t>Date of Quote:</w:t>
                             </w:r>
                             <w:r>
-                              <w:t xml:space="preserve"> 14-Sept-17</w:t>
+                              <w:t xml:space="preserve"> 17-Sept-17</w:t>
                             </w:r>
                           </w:p>
                           <w:p>
@@ -115,7 +115,7 @@
                               <w:contextualSpacing/>
                             </w:pPr>
                             <w:r>
-                              <w:t xml:space="preserve">project project description</w:t>
+                              <w:t xml:space="preserve"/>
                             </w:r>
                           </w:p>
                           <w:p/>
@@ -180,7 +180,7 @@
                         <w:t>Date of Quote:</w:t>
                       </w:r>
                       <w:r>
-                        <w:t xml:space="preserve"> 14-Sept-17</w:t>
+                        <w:t xml:space="preserve"> 17-Sept-17</w:t>
                       </w:r>
                       <w:proofErr w:type="spellStart"/>
                       <w:r>
@@ -227,7 +227,7 @@
                         <w:contextualSpacing/>
                       </w:pPr>
                       <w:r>
-                        <w:t xml:space="preserve">project project description</w:t>
+                        <w:t xml:space="preserve"/>
                       </w:r>
                     </w:p>
                     <w:p/>
@@ -551,7 +551,7 @@
                               <w:jc w:val="center"/>
                             </w:pPr>
                             <w:r>
-                              <w:t xml:space="preserve">scope of work alenka</w:t>
+                              <w:t xml:space="preserve"/>
                             </w:r>
                           </w:p>
                         </w:txbxContent>
@@ -581,7 +581,7 @@
                         <w:jc w:val="center"/>
                       </w:pPr>
                       <w:r>
-                        <w:t xml:space="preserve">scope of work alenka</w:t>
+                        <w:t xml:space="preserve"/>
                       </w:r>
                       <w:proofErr w:type="spellStart"/>
                       <w:r>
@@ -726,158 +726,6 @@
         <w:gridCol w:w="8008"/>
         <w:gridCol w:w="1085"/>
       </w:tblGrid>
-      <w:tr>
-        <w:trPr>
-          <w:trHeight w:val="841"/>
-        </w:trPr>
-        <w:tc>
-          <w:tcPr>
-            <w:tcW w:w="898" w:type="dxa"/>
-            <w:tcBorders>
-              <w:right w:val="nil"/>
-            </w:tcBorders>
-            <w:vAlign w:val="center"/>
-          </w:tcPr>
-          <w:p>
-            <w:pPr>
-              <w:spacing w:line="240" w:lineRule="auto"/>
-              <w:contextualSpacing/>
-              <w:jc w:val="center"/>
-            </w:pPr>
-            <w:r>
-              <w:t/>
-            </w:r>
-            <w:r>
-              <w:t xml:space="preserve"/>
-            </w:r>
-          </w:p>
-        </w:tc>
-        <w:tc>
-          <w:tcPr>
-            <w:tcW w:w="8008" w:type="dxa"/>
-            <w:tcBorders>
-              <w:left w:val="nil"/>
-              <w:right w:val="nil"/>
-            </w:tcBorders>
-            <w:vAlign w:val="center"/>
-          </w:tcPr>
-          <w:p>
-            <w:pPr>
-              <w:spacing w:line="240" w:lineRule="auto"/>
-              <w:contextualSpacing/>
-              <w:jc w:val="center"/>
-            </w:pPr>
-            <w:r>
-              <w:t xml:space="preserve">Demolition</w:t>
-            </w:r>
-          </w:p>
-        </w:tc>
-        <w:tc>
-          <w:tcPr>
-            <w:tcW w:w="1085" w:type="dxa"/>
-            <w:tcBorders>
-              <w:left w:val="nil"/>
-            </w:tcBorders>
-            <w:vAlign w:val="center"/>
-          </w:tcPr>
-          <w:p>
-            <w:pPr>
-              <w:spacing w:line="240" w:lineRule="auto"/>
-              <w:contextualSpacing/>
-              <w:jc w:val="center"/>
-            </w:pPr>
-            <w:r>
-              <w:t xml:space="preserve"/>
-            </w:r>
-            <w:r>
-              <w:t/>
-            </w:r>
-          </w:p>
-          <w:p>
-            <w:pPr>
-              <w:spacing w:line="240" w:lineRule="auto"/>
-              <w:contextualSpacing/>
-              <w:jc w:val="center"/>
-            </w:pPr>
-          </w:p>
-        </w:tc>
-      </w:tr>
-      <w:tr>
-        <w:trPr>
-          <w:trHeight w:val="841"/>
-        </w:trPr>
-        <w:tc>
-          <w:tcPr>
-            <w:tcW w:w="898" w:type="dxa"/>
-            <w:tcBorders>
-              <w:right w:val="nil"/>
-            </w:tcBorders>
-            <w:vAlign w:val="center"/>
-          </w:tcPr>
-          <w:p>
-            <w:pPr>
-              <w:spacing w:line="240" w:lineRule="auto"/>
-              <w:contextualSpacing/>
-              <w:jc w:val="center"/>
-            </w:pPr>
-            <w:r>
-              <w:t/>
-            </w:r>
-            <w:r>
-              <w:t xml:space="preserve">1</w:t>
-            </w:r>
-          </w:p>
-        </w:tc>
-        <w:tc>
-          <w:tcPr>
-            <w:tcW w:w="8008" w:type="dxa"/>
-            <w:tcBorders>
-              <w:left w:val="nil"/>
-              <w:right w:val="nil"/>
-            </w:tcBorders>
-            <w:vAlign w:val="center"/>
-          </w:tcPr>
-          <w:p>
-            <w:pPr>
-              <w:spacing w:line="240" w:lineRule="auto"/>
-              <w:contextualSpacing/>
-              <w:jc w:val="center"/>
-            </w:pPr>
-            <w:r>
-              <w:t xml:space="preserve">Demolition of Non-Reinforced Concrete Slab Up to 4" Thick and Dumping of Debris</w:t>
-            </w:r>
-          </w:p>
-        </w:tc>
-        <w:tc>
-          <w:tcPr>
-            <w:tcW w:w="1085" w:type="dxa"/>
-            <w:tcBorders>
-              <w:left w:val="nil"/>
-            </w:tcBorders>
-            <w:vAlign w:val="center"/>
-          </w:tcPr>
-          <w:p>
-            <w:pPr>
-              <w:spacing w:line="240" w:lineRule="auto"/>
-              <w:contextualSpacing/>
-              <w:jc w:val="center"/>
-            </w:pPr>
-            <w:r>
-              <w:t xml:space="preserve">1 sqft</w:t>
-            </w:r>
-            <w:r>
-              <w:t/>
-            </w:r>
-          </w:p>
-          <w:p>
-            <w:pPr>
-              <w:spacing w:line="240" w:lineRule="auto"/>
-              <w:contextualSpacing/>
-              <w:jc w:val="center"/>
-            </w:pPr>
-          </w:p>
-        </w:tc>
-      </w:tr>
     </w:tbl>
     <w:p/>
     <w:p>
@@ -1035,7 +883,7 @@
                 <w:sz w:val="40"/>
                 <w:szCs w:val="40"/>
               </w:rPr>
-              <w:t xml:space="preserve">Grand Total With Tax: $2.50</w:t>
+              <w:t xml:space="preserve">Grand Total With Tax: $0.00</w:t>
             </w:r>
           </w:p>
         </w:tc>
@@ -1477,7 +1325,7 @@
         <w:sz w:val="28"/>
         <w:szCs w:val="28"/>
       </w:rPr>
-      <w:t xml:space="preserve">Date: 13-Sept-17</w:t>
+      <w:t xml:space="preserve">Date: 17-Sept-17</w:t>
     </w:r>
   </w:p>
   <w:p>

</xml_diff>

<commit_message>
slight edit on add item input box
</commit_message>
<xml_diff>
--- a/api/ProBuildersEstimate.docx
+++ b/api/ProBuildersEstimate.docx
@@ -76,7 +76,7 @@
                               <w:t>Date of Quote:</w:t>
                             </w:r>
                             <w:r>
-                              <w:t xml:space="preserve"> 17-Sept-17</w:t>
+                              <w:t xml:space="preserve"> 18-Sept-17</w:t>
                             </w:r>
                           </w:p>
                           <w:p>
@@ -180,7 +180,7 @@
                         <w:t>Date of Quote:</w:t>
                       </w:r>
                       <w:r>
-                        <w:t xml:space="preserve"> 17-Sept-17</w:t>
+                        <w:t xml:space="preserve"> 18-Sept-17</w:t>
                       </w:r>
                       <w:proofErr w:type="spellStart"/>
                       <w:r>
@@ -726,6 +726,234 @@
         <w:gridCol w:w="8008"/>
         <w:gridCol w:w="1085"/>
       </w:tblGrid>
+      <w:tr>
+        <w:trPr>
+          <w:trHeight w:val="841"/>
+        </w:trPr>
+        <w:tc>
+          <w:tcPr>
+            <w:tcW w:w="898" w:type="dxa"/>
+            <w:tcBorders>
+              <w:right w:val="nil"/>
+            </w:tcBorders>
+            <w:vAlign w:val="center"/>
+          </w:tcPr>
+          <w:p>
+            <w:pPr>
+              <w:spacing w:line="240" w:lineRule="auto"/>
+              <w:contextualSpacing/>
+              <w:jc w:val="center"/>
+            </w:pPr>
+            <w:r>
+              <w:t/>
+            </w:r>
+            <w:r>
+              <w:t xml:space="preserve"/>
+            </w:r>
+          </w:p>
+        </w:tc>
+        <w:tc>
+          <w:tcPr>
+            <w:tcW w:w="8008" w:type="dxa"/>
+            <w:tcBorders>
+              <w:left w:val="nil"/>
+              <w:right w:val="nil"/>
+            </w:tcBorders>
+            <w:vAlign w:val="center"/>
+          </w:tcPr>
+          <w:p>
+            <w:pPr>
+              <w:spacing w:line="240" w:lineRule="auto"/>
+              <w:contextualSpacing/>
+              <w:jc w:val="center"/>
+            </w:pPr>
+            <w:r>
+              <w:t xml:space="preserve">Foundation/Footings</w:t>
+            </w:r>
+          </w:p>
+        </w:tc>
+        <w:tc>
+          <w:tcPr>
+            <w:tcW w:w="1085" w:type="dxa"/>
+            <w:tcBorders>
+              <w:left w:val="nil"/>
+            </w:tcBorders>
+            <w:vAlign w:val="center"/>
+          </w:tcPr>
+          <w:p>
+            <w:pPr>
+              <w:spacing w:line="240" w:lineRule="auto"/>
+              <w:contextualSpacing/>
+              <w:jc w:val="center"/>
+            </w:pPr>
+            <w:r>
+              <w:t xml:space="preserve"/>
+            </w:r>
+            <w:r>
+              <w:t/>
+            </w:r>
+          </w:p>
+          <w:p>
+            <w:pPr>
+              <w:spacing w:line="240" w:lineRule="auto"/>
+              <w:contextualSpacing/>
+              <w:jc w:val="center"/>
+            </w:pPr>
+          </w:p>
+        </w:tc>
+      </w:tr>
+      <w:tr>
+        <w:trPr>
+          <w:trHeight w:val="841"/>
+        </w:trPr>
+        <w:tc>
+          <w:tcPr>
+            <w:tcW w:w="898" w:type="dxa"/>
+            <w:tcBorders>
+              <w:right w:val="nil"/>
+            </w:tcBorders>
+            <w:vAlign w:val="center"/>
+          </w:tcPr>
+          <w:p>
+            <w:pPr>
+              <w:spacing w:line="240" w:lineRule="auto"/>
+              <w:contextualSpacing/>
+              <w:jc w:val="center"/>
+            </w:pPr>
+            <w:r>
+              <w:t/>
+            </w:r>
+            <w:r>
+              <w:t xml:space="preserve"/>
+            </w:r>
+          </w:p>
+        </w:tc>
+        <w:tc>
+          <w:tcPr>
+            <w:tcW w:w="8008" w:type="dxa"/>
+            <w:tcBorders>
+              <w:left w:val="nil"/>
+              <w:right w:val="nil"/>
+            </w:tcBorders>
+            <w:vAlign w:val="center"/>
+          </w:tcPr>
+          <w:p>
+            <w:pPr>
+              <w:spacing w:line="240" w:lineRule="auto"/>
+              <w:contextualSpacing/>
+              <w:jc w:val="center"/>
+            </w:pPr>
+            <w:r>
+              <w:t xml:space="preserve">Demolition</w:t>
+            </w:r>
+          </w:p>
+        </w:tc>
+        <w:tc>
+          <w:tcPr>
+            <w:tcW w:w="1085" w:type="dxa"/>
+            <w:tcBorders>
+              <w:left w:val="nil"/>
+            </w:tcBorders>
+            <w:vAlign w:val="center"/>
+          </w:tcPr>
+          <w:p>
+            <w:pPr>
+              <w:spacing w:line="240" w:lineRule="auto"/>
+              <w:contextualSpacing/>
+              <w:jc w:val="center"/>
+            </w:pPr>
+            <w:r>
+              <w:t xml:space="preserve"/>
+            </w:r>
+            <w:r>
+              <w:t/>
+            </w:r>
+          </w:p>
+          <w:p>
+            <w:pPr>
+              <w:spacing w:line="240" w:lineRule="auto"/>
+              <w:contextualSpacing/>
+              <w:jc w:val="center"/>
+            </w:pPr>
+          </w:p>
+        </w:tc>
+      </w:tr>
+      <w:tr>
+        <w:trPr>
+          <w:trHeight w:val="841"/>
+        </w:trPr>
+        <w:tc>
+          <w:tcPr>
+            <w:tcW w:w="898" w:type="dxa"/>
+            <w:tcBorders>
+              <w:right w:val="nil"/>
+            </w:tcBorders>
+            <w:vAlign w:val="center"/>
+          </w:tcPr>
+          <w:p>
+            <w:pPr>
+              <w:spacing w:line="240" w:lineRule="auto"/>
+              <w:contextualSpacing/>
+              <w:jc w:val="center"/>
+            </w:pPr>
+            <w:r>
+              <w:t/>
+            </w:r>
+            <w:r>
+              <w:t xml:space="preserve"/>
+            </w:r>
+          </w:p>
+        </w:tc>
+        <w:tc>
+          <w:tcPr>
+            <w:tcW w:w="8008" w:type="dxa"/>
+            <w:tcBorders>
+              <w:left w:val="nil"/>
+              <w:right w:val="nil"/>
+            </w:tcBorders>
+            <w:vAlign w:val="center"/>
+          </w:tcPr>
+          <w:p>
+            <w:pPr>
+              <w:spacing w:line="240" w:lineRule="auto"/>
+              <w:contextualSpacing/>
+              <w:jc w:val="center"/>
+            </w:pPr>
+            <w:r>
+              <w:t xml:space="preserve"/>
+            </w:r>
+          </w:p>
+        </w:tc>
+        <w:tc>
+          <w:tcPr>
+            <w:tcW w:w="1085" w:type="dxa"/>
+            <w:tcBorders>
+              <w:left w:val="nil"/>
+            </w:tcBorders>
+            <w:vAlign w:val="center"/>
+          </w:tcPr>
+          <w:p>
+            <w:pPr>
+              <w:spacing w:line="240" w:lineRule="auto"/>
+              <w:contextualSpacing/>
+              <w:jc w:val="center"/>
+            </w:pPr>
+            <w:r>
+              <w:t xml:space="preserve"/>
+            </w:r>
+            <w:r>
+              <w:t/>
+            </w:r>
+          </w:p>
+          <w:p>
+            <w:pPr>
+              <w:spacing w:line="240" w:lineRule="auto"/>
+              <w:contextualSpacing/>
+              <w:jc w:val="center"/>
+            </w:pPr>
+          </w:p>
+        </w:tc>
+      </w:tr>
     </w:tbl>
     <w:p/>
     <w:p>

</xml_diff>

<commit_message>
got height scaling for description to work, and making it editable
</commit_message>
<xml_diff>
--- a/api/ProBuildersEstimate.docx
+++ b/api/ProBuildersEstimate.docx
@@ -824,7 +824,7 @@
               <w:t/>
             </w:r>
             <w:r>
-              <w:t xml:space="preserve"/>
+              <w:t xml:space="preserve">1</w:t>
             </w:r>
           </w:p>
         </w:tc>
@@ -844,7 +844,8 @@
               <w:jc w:val="center"/>
             </w:pPr>
             <w:r>
-              <w:t xml:space="preserve">Demolition</w:t>
+              <w:t xml:space="preserve">Excavate and Finish a 24" x 12" Reinforced Concrete Footing With Reinforcing Steel Tied and Finished at Grade "Contractor Not Responsible For Removal of Excavated Dirt from Job Site." Includes upgrade 12" footing to 24" footing.
+Footing With Reinforcing Steel Tied and Finished at Grade. "Contractor Not Responsible For Removal of Excavated Dirt from Job Site." Lets see if this is able to work</w:t>
             </w:r>
           </w:p>
         </w:tc>
@@ -863,83 +864,7 @@
               <w:jc w:val="center"/>
             </w:pPr>
             <w:r>
-              <w:t xml:space="preserve"/>
-            </w:r>
-            <w:r>
-              <w:t/>
-            </w:r>
-          </w:p>
-          <w:p>
-            <w:pPr>
-              <w:spacing w:line="240" w:lineRule="auto"/>
-              <w:contextualSpacing/>
-              <w:jc w:val="center"/>
-            </w:pPr>
-          </w:p>
-        </w:tc>
-      </w:tr>
-      <w:tr>
-        <w:trPr>
-          <w:trHeight w:val="841"/>
-        </w:trPr>
-        <w:tc>
-          <w:tcPr>
-            <w:tcW w:w="898" w:type="dxa"/>
-            <w:tcBorders>
-              <w:right w:val="nil"/>
-            </w:tcBorders>
-            <w:vAlign w:val="center"/>
-          </w:tcPr>
-          <w:p>
-            <w:pPr>
-              <w:spacing w:line="240" w:lineRule="auto"/>
-              <w:contextualSpacing/>
-              <w:jc w:val="center"/>
-            </w:pPr>
-            <w:r>
-              <w:t/>
-            </w:r>
-            <w:r>
-              <w:t xml:space="preserve"/>
-            </w:r>
-          </w:p>
-        </w:tc>
-        <w:tc>
-          <w:tcPr>
-            <w:tcW w:w="8008" w:type="dxa"/>
-            <w:tcBorders>
-              <w:left w:val="nil"/>
-              <w:right w:val="nil"/>
-            </w:tcBorders>
-            <w:vAlign w:val="center"/>
-          </w:tcPr>
-          <w:p>
-            <w:pPr>
-              <w:spacing w:line="240" w:lineRule="auto"/>
-              <w:contextualSpacing/>
-              <w:jc w:val="center"/>
-            </w:pPr>
-            <w:r>
-              <w:t xml:space="preserve"/>
-            </w:r>
-          </w:p>
-        </w:tc>
-        <w:tc>
-          <w:tcPr>
-            <w:tcW w:w="1085" w:type="dxa"/>
-            <w:tcBorders>
-              <w:left w:val="nil"/>
-            </w:tcBorders>
-            <w:vAlign w:val="center"/>
-          </w:tcPr>
-          <w:p>
-            <w:pPr>
-              <w:spacing w:line="240" w:lineRule="auto"/>
-              <w:contextualSpacing/>
-              <w:jc w:val="center"/>
-            </w:pPr>
-            <w:r>
-              <w:t xml:space="preserve"/>
+              <w:t xml:space="preserve">4 ft</w:t>
             </w:r>
             <w:r>
               <w:t/>
@@ -1111,7 +1036,7 @@
                 <w:sz w:val="40"/>
                 <w:szCs w:val="40"/>
               </w:rPr>
-              <w:t xml:space="preserve">Grand Total With Tax: $0.00</w:t>
+              <w:t xml:space="preserve">Grand Total With Tax: $65.44</w:t>
             </w:r>
           </w:p>
         </w:tc>
@@ -1553,7 +1478,7 @@
         <w:sz w:val="28"/>
         <w:szCs w:val="28"/>
       </w:rPr>
-      <w:t xml:space="preserve">Date: 17-Sept-17</w:t>
+      <w:t xml:space="preserve">Date: 18-Sept-17</w:t>
     </w:r>
   </w:p>
   <w:p>

</xml_diff>

<commit_message>
v1-fixed input box bug, added vesion numbers
</commit_message>
<xml_diff>
--- a/api/ProBuildersEstimate.docx
+++ b/api/ProBuildersEstimate.docx
@@ -76,7 +76,7 @@
                               <w:t>Date of Quote:</w:t>
                             </w:r>
                             <w:r>
-                              <w:t xml:space="preserve"> 18-Sept-17</w:t>
+                              <w:t xml:space="preserve"> 22-Sept-17</w:t>
                             </w:r>
                           </w:p>
                           <w:p>
@@ -180,7 +180,7 @@
                         <w:t>Date of Quote:</w:t>
                       </w:r>
                       <w:r>
-                        <w:t xml:space="preserve"> 18-Sept-17</w:t>
+                        <w:t xml:space="preserve"> 22-Sept-17</w:t>
                       </w:r>
                       <w:proofErr w:type="spellStart"/>
                       <w:r>
@@ -802,83 +802,6 @@
           </w:p>
         </w:tc>
       </w:tr>
-      <w:tr>
-        <w:trPr>
-          <w:trHeight w:val="841"/>
-        </w:trPr>
-        <w:tc>
-          <w:tcPr>
-            <w:tcW w:w="898" w:type="dxa"/>
-            <w:tcBorders>
-              <w:right w:val="nil"/>
-            </w:tcBorders>
-            <w:vAlign w:val="center"/>
-          </w:tcPr>
-          <w:p>
-            <w:pPr>
-              <w:spacing w:line="240" w:lineRule="auto"/>
-              <w:contextualSpacing/>
-              <w:jc w:val="center"/>
-            </w:pPr>
-            <w:r>
-              <w:t/>
-            </w:r>
-            <w:r>
-              <w:t xml:space="preserve">1</w:t>
-            </w:r>
-          </w:p>
-        </w:tc>
-        <w:tc>
-          <w:tcPr>
-            <w:tcW w:w="8008" w:type="dxa"/>
-            <w:tcBorders>
-              <w:left w:val="nil"/>
-              <w:right w:val="nil"/>
-            </w:tcBorders>
-            <w:vAlign w:val="center"/>
-          </w:tcPr>
-          <w:p>
-            <w:pPr>
-              <w:spacing w:line="240" w:lineRule="auto"/>
-              <w:contextualSpacing/>
-              <w:jc w:val="center"/>
-            </w:pPr>
-            <w:r>
-              <w:t xml:space="preserve">Excavate and Finish a 24" x 12" Reinforced Concrete Footing With Reinforcing Steel Tied and Finished at Grade "Contractor Not Responsible For Removal of Excavated Dirt from Job Site." Includes upgrade 12" footing to 24" footing.
-Footing With Reinforcing Steel Tied and Finished at Grade. "Contractor Not Responsible For Removal of Excavated Dirt from Job Site." Lets see if this is able to work</w:t>
-            </w:r>
-          </w:p>
-        </w:tc>
-        <w:tc>
-          <w:tcPr>
-            <w:tcW w:w="1085" w:type="dxa"/>
-            <w:tcBorders>
-              <w:left w:val="nil"/>
-            </w:tcBorders>
-            <w:vAlign w:val="center"/>
-          </w:tcPr>
-          <w:p>
-            <w:pPr>
-              <w:spacing w:line="240" w:lineRule="auto"/>
-              <w:contextualSpacing/>
-              <w:jc w:val="center"/>
-            </w:pPr>
-            <w:r>
-              <w:t xml:space="preserve">4 ft</w:t>
-            </w:r>
-            <w:r>
-              <w:t/>
-            </w:r>
-          </w:p>
-          <w:p>
-            <w:pPr>
-              <w:spacing w:line="240" w:lineRule="auto"/>
-              <w:contextualSpacing/>
-              <w:jc w:val="center"/>
-            </w:pPr>
-          </w:p>
-        </w:tc>
-      </w:tr>
     </w:tbl>
     <w:p/>
     <w:p>
@@ -1036,7 +959,7 @@
                 <w:sz w:val="40"/>
                 <w:szCs w:val="40"/>
               </w:rPr>
-              <w:t xml:space="preserve">Grand Total With Tax: $65.44</w:t>
+              <w:t xml:space="preserve">Grand Total With Tax: $0.00</w:t>
             </w:r>
           </w:p>
         </w:tc>
@@ -1478,7 +1401,7 @@
         <w:sz w:val="28"/>
         <w:szCs w:val="28"/>
       </w:rPr>
-      <w:t xml:space="preserve">Date: 18-Sept-17</w:t>
+      <w:t xml:space="preserve">Date: 22-Sept-17</w:t>
     </w:r>
   </w:p>
   <w:p>

</xml_diff>

<commit_message>
added sidebar to change bottom button format
</commit_message>
<xml_diff>
--- a/api/ProBuildersEstimate.docx
+++ b/api/ProBuildersEstimate.docx
@@ -76,7 +76,7 @@
                               <w:t>Date of Quote:</w:t>
                             </w:r>
                             <w:r>
-                              <w:t xml:space="preserve"> 22-Sept-17</w:t>
+                              <w:t xml:space="preserve"> 24-Sept-17</w:t>
                             </w:r>
                           </w:p>
                           <w:p>
@@ -91,7 +91,7 @@
                               <w:t>Salesperson:</w:t>
                             </w:r>
                             <w:r>
-                              <w:t xml:space="preserve"> </w:t>
+                              <w:t xml:space="preserve"> Bob Leon</w:t>
                             </w:r>
                           </w:p>
                           <w:p>
@@ -180,7 +180,7 @@
                         <w:t>Date of Quote:</w:t>
                       </w:r>
                       <w:r>
-                        <w:t xml:space="preserve"> 22-Sept-17</w:t>
+                        <w:t xml:space="preserve"> 24-Sept-17</w:t>
                       </w:r>
                       <w:proofErr w:type="spellStart"/>
                       <w:r>
@@ -203,7 +203,7 @@
                         <w:t>Salesperson:</w:t>
                       </w:r>
                       <w:r>
-                        <w:t xml:space="preserve"> </w:t>
+                        <w:t xml:space="preserve"> Bob Leon</w:t>
                       </w:r>
                     </w:p>
                     <w:p>
@@ -726,82 +726,6 @@
         <w:gridCol w:w="8008"/>
         <w:gridCol w:w="1085"/>
       </w:tblGrid>
-      <w:tr>
-        <w:trPr>
-          <w:trHeight w:val="841"/>
-        </w:trPr>
-        <w:tc>
-          <w:tcPr>
-            <w:tcW w:w="898" w:type="dxa"/>
-            <w:tcBorders>
-              <w:right w:val="nil"/>
-            </w:tcBorders>
-            <w:vAlign w:val="center"/>
-          </w:tcPr>
-          <w:p>
-            <w:pPr>
-              <w:spacing w:line="240" w:lineRule="auto"/>
-              <w:contextualSpacing/>
-              <w:jc w:val="center"/>
-            </w:pPr>
-            <w:r>
-              <w:t/>
-            </w:r>
-            <w:r>
-              <w:t xml:space="preserve"/>
-            </w:r>
-          </w:p>
-        </w:tc>
-        <w:tc>
-          <w:tcPr>
-            <w:tcW w:w="8008" w:type="dxa"/>
-            <w:tcBorders>
-              <w:left w:val="nil"/>
-              <w:right w:val="nil"/>
-            </w:tcBorders>
-            <w:vAlign w:val="center"/>
-          </w:tcPr>
-          <w:p>
-            <w:pPr>
-              <w:spacing w:line="240" w:lineRule="auto"/>
-              <w:contextualSpacing/>
-              <w:jc w:val="center"/>
-            </w:pPr>
-            <w:r>
-              <w:t xml:space="preserve">Foundation/Footings</w:t>
-            </w:r>
-          </w:p>
-        </w:tc>
-        <w:tc>
-          <w:tcPr>
-            <w:tcW w:w="1085" w:type="dxa"/>
-            <w:tcBorders>
-              <w:left w:val="nil"/>
-            </w:tcBorders>
-            <w:vAlign w:val="center"/>
-          </w:tcPr>
-          <w:p>
-            <w:pPr>
-              <w:spacing w:line="240" w:lineRule="auto"/>
-              <w:contextualSpacing/>
-              <w:jc w:val="center"/>
-            </w:pPr>
-            <w:r>
-              <w:t xml:space="preserve"/>
-            </w:r>
-            <w:r>
-              <w:t/>
-            </w:r>
-          </w:p>
-          <w:p>
-            <w:pPr>
-              <w:spacing w:line="240" w:lineRule="auto"/>
-              <w:contextualSpacing/>
-              <w:jc w:val="center"/>
-            </w:pPr>
-          </w:p>
-        </w:tc>
-      </w:tr>
     </w:tbl>
     <w:p/>
     <w:p>
@@ -1401,7 +1325,7 @@
         <w:sz w:val="28"/>
         <w:szCs w:val="28"/>
       </w:rPr>
-      <w:t xml:space="preserve">Date: 22-Sept-17</w:t>
+      <w:t xml:space="preserve">Date: 24-Sept-17</w:t>
     </w:r>
   </w:p>
   <w:p>

</xml_diff>

<commit_message>
fixed word document output to justify left description and bold/center template title
</commit_message>
<xml_diff>
--- a/api/ProBuildersEstimate.docx
+++ b/api/ProBuildersEstimate.docx
@@ -61,7 +61,15 @@
                               <w:t>Quote:</w:t>
                             </w:r>
                             <w:r>
-                              <w:t xml:space="preserve"> 6</w:t>
+                              <w:t xml:space="preserve"> 5</w:t>
+                            </w:r>
+                            <w:proofErr w:type="spellStart"/>
+                            <w:r>
+                              <w:t/>
+                            </w:r>
+                            <w:proofErr w:type="spellEnd"/>
+                            <w:r>
+                              <w:t/>
                             </w:r>
                           </w:p>
                           <w:p>
@@ -76,7 +84,15 @@
                               <w:t>Date of Quote:</w:t>
                             </w:r>
                             <w:r>
-                              <w:t xml:space="preserve"> 24-Sept-17</w:t>
+                              <w:t xml:space="preserve"> 6-June-17</w:t>
+                            </w:r>
+                            <w:proofErr w:type="spellStart"/>
+                            <w:r>
+                              <w:t/>
+                            </w:r>
+                            <w:proofErr w:type="spellEnd"/>
+                            <w:r>
+                              <w:t/>
                             </w:r>
                           </w:p>
                           <w:p>
@@ -115,7 +131,7 @@
                               <w:contextualSpacing/>
                             </w:pPr>
                             <w:r>
-                              <w:t xml:space="preserve"/>
+                              <w:t xml:space="preserve">This is a short description of the project</w:t>
                             </w:r>
                           </w:p>
                           <w:p/>
@@ -157,7 +173,7 @@
                         <w:t>Quote:</w:t>
                       </w:r>
                       <w:r>
-                        <w:t xml:space="preserve"> 6</w:t>
+                        <w:t xml:space="preserve"> 5</w:t>
                       </w:r>
                       <w:proofErr w:type="spellStart"/>
                       <w:r>
@@ -180,7 +196,7 @@
                         <w:t>Date of Quote:</w:t>
                       </w:r>
                       <w:r>
-                        <w:t xml:space="preserve"> 24-Sept-17</w:t>
+                        <w:t xml:space="preserve"> 6-June-17</w:t>
                       </w:r>
                       <w:proofErr w:type="spellStart"/>
                       <w:r>
@@ -227,7 +243,7 @@
                         <w:contextualSpacing/>
                       </w:pPr>
                       <w:r>
-                        <w:t xml:space="preserve"/>
+                        <w:t xml:space="preserve">This is a short description of the project</w:t>
                       </w:r>
                     </w:p>
                     <w:p/>
@@ -308,7 +324,23 @@
                               <w:tab/>
                             </w:r>
                             <w:r>
-                              <w:t xml:space="preserve"> </w:t>
+                              <w:t xml:space="preserve">Owen</w:t>
+                            </w:r>
+                            <w:proofErr w:type="spellStart"/>
+                            <w:r>
+                              <w:t/>
+                            </w:r>
+                            <w:proofErr w:type="spellEnd"/>
+                            <w:r>
+                              <w:t xml:space="preserve"> Cook</w:t>
+                            </w:r>
+                            <w:proofErr w:type="spellStart"/>
+                            <w:r>
+                              <w:t/>
+                            </w:r>
+                            <w:proofErr w:type="spellEnd"/>
+                            <w:r>
+                              <w:t/>
                             </w:r>
                           </w:p>
                           <w:p>
@@ -321,7 +353,15 @@
                             </w:r>
                             <w:r>
                               <w:tab/>
-                              <w:t xml:space="preserve"/>
+                              <w:t xml:space="preserve">432 Marine Street</w:t>
+                            </w:r>
+                            <w:proofErr w:type="spellStart"/>
+                            <w:r>
+                              <w:t/>
+                            </w:r>
+                            <w:proofErr w:type="spellEnd"/>
+                            <w:r>
+                              <w:t/>
                             </w:r>
                           </w:p>
                           <w:p>
@@ -330,7 +370,15 @@
                             </w:r>
                             <w:r>
                               <w:tab/>
-                              <w:t xml:space="preserve">,  </w:t>
+                              <w:t xml:space="preserve">Venice, CA 90210</w:t>
+                            </w:r>
+                            <w:proofErr w:type="spellStart"/>
+                            <w:r>
+                              <w:t/>
+                            </w:r>
+                            <w:proofErr w:type="spellEnd"/>
+                            <w:r>
+                              <w:t/>
                             </w:r>
                           </w:p>
                         </w:txbxContent>
@@ -379,7 +427,7 @@
                         <w:tab/>
                       </w:r>
                       <w:r>
-                        <w:t xml:space="preserve"/>
+                        <w:t xml:space="preserve">Owen</w:t>
                       </w:r>
                       <w:proofErr w:type="spellStart"/>
                       <w:r>
@@ -387,7 +435,7 @@
                       </w:r>
                       <w:proofErr w:type="spellEnd"/>
                       <w:r>
-                        <w:t xml:space="preserve"> </w:t>
+                        <w:t xml:space="preserve"> Cook</w:t>
                       </w:r>
                       <w:proofErr w:type="spellStart"/>
                       <w:r>
@@ -408,7 +456,7 @@
                       </w:r>
                       <w:r>
                         <w:tab/>
-                        <w:t xml:space="preserve"/>
+                        <w:t xml:space="preserve">432 Marine Street</w:t>
                       </w:r>
                       <w:proofErr w:type="spellStart"/>
                       <w:r>
@@ -425,7 +473,7 @@
                       </w:r>
                       <w:r>
                         <w:tab/>
-                        <w:t xml:space="preserve">,  </w:t>
+                        <w:t xml:space="preserve">Venice, CA 90210</w:t>
                       </w:r>
                       <w:proofErr w:type="spellStart"/>
                       <w:r>
@@ -551,7 +599,15 @@
                               <w:jc w:val="center"/>
                             </w:pPr>
                             <w:r>
-                              <w:t xml:space="preserve"/>
+                              <w:t xml:space="preserve">This is the slightly longer scope of work for the project</w:t>
+                            </w:r>
+                            <w:proofErr w:type="spellStart"/>
+                            <w:r>
+                              <w:t/>
+                            </w:r>
+                            <w:proofErr w:type="spellEnd"/>
+                            <w:r>
+                              <w:t/>
                             </w:r>
                           </w:p>
                         </w:txbxContent>
@@ -581,7 +637,7 @@
                         <w:jc w:val="center"/>
                       </w:pPr>
                       <w:r>
-                        <w:t xml:space="preserve"/>
+                        <w:t xml:space="preserve">This is the slightly longer scope of work for the project</w:t>
                       </w:r>
                       <w:proofErr w:type="spellStart"/>
                       <w:r>
@@ -726,12 +782,835 @@
         <w:gridCol w:w="8008"/>
         <w:gridCol w:w="1085"/>
       </w:tblGrid>
+      <w:tr>
+        <w:trPr>
+          <w:cantSplit/>
+          <w:trHeight w:val="760"/>
+        </w:trPr>
+        <w:tc>
+          <w:tcPr>
+            <w:tcW w:w="898" w:type="dxa"/>
+            <w:tcBorders>
+              <w:right w:val="nil"/>
+            </w:tcBorders>
+            <w:vAlign w:val="center"/>
+          </w:tcPr>
+          <w:p>
+            <w:pPr>
+              <w:spacing w:line="240" w:lineRule="auto"/>
+              <w:contextualSpacing/>
+              <w:jc w:val="center"/>
+            </w:pPr>
+          </w:p>
+          <w:p>
+            <w:pPr>
+              <w:spacing w:line="240" w:lineRule="auto"/>
+              <w:contextualSpacing/>
+              <w:jc w:val="center"/>
+            </w:pPr>
+            <w:r>
+              <w:t/>
+            </w:r>
+            <w:proofErr w:type="gramStart"/>
+            <w:r>
+              <w:t/>
+            </w:r>
+            <w:r>
+              <w:t xml:space="preserve"/>
+            </w:r>
+            <w:proofErr w:type="gramEnd"/>
+            <w:r>
+              <w:t/>
+            </w:r>
+          </w:p>
+        </w:tc>
+        <w:tc>
+          <w:tcPr>
+            <w:tcW w:w="8008" w:type="dxa"/>
+            <w:tcBorders>
+              <w:left w:val="nil"/>
+              <w:right w:val="nil"/>
+            </w:tcBorders>
+            <w:vAlign w:val="center"/>
+          </w:tcPr>
+          <w:p>
+            <w:pPr>
+              <w:spacing w:line="240" w:lineRule="auto"/>
+              <w:contextualSpacing/>
+              <w:jc w:val="center"/>
+              <w:rPr>
+                <w:b/>
+                <w:sz w:val="28"/>
+              </w:rPr>
+            </w:pPr>
+            <w:r>
+              <w:rPr>
+                <w:b/>
+                <w:sz w:val="28"/>
+              </w:rPr>
+              <w:t xml:space="preserve">DEMOLITION</w:t>
+            </w:r>
+          </w:p>
+          <w:p>
+            <w:pPr>
+              <w:spacing w:line="240" w:lineRule="auto"/>
+              <w:contextualSpacing/>
+            </w:pPr>
+            <w:r>
+              <w:t xml:space="preserve"/>
+            </w:r>
+            <w:bookmarkStart w:id="0" w:name="_GoBack"/>
+            <w:bookmarkEnd w:id="0"/>
+          </w:p>
+        </w:tc>
+        <w:tc>
+          <w:tcPr>
+            <w:tcW w:w="1085" w:type="dxa"/>
+            <w:tcBorders>
+              <w:left w:val="nil"/>
+            </w:tcBorders>
+            <w:vAlign w:val="center"/>
+          </w:tcPr>
+          <w:p>
+            <w:pPr>
+              <w:spacing w:line="240" w:lineRule="auto"/>
+              <w:contextualSpacing/>
+              <w:jc w:val="center"/>
+            </w:pPr>
+          </w:p>
+          <w:p>
+            <w:pPr>
+              <w:spacing w:line="240" w:lineRule="auto"/>
+              <w:contextualSpacing/>
+              <w:jc w:val="center"/>
+            </w:pPr>
+            <w:r>
+              <w:t xml:space="preserve"/>
+            </w:r>
+            <w:r>
+              <w:t/>
+            </w:r>
+          </w:p>
+          <w:p>
+            <w:pPr>
+              <w:spacing w:line="240" w:lineRule="auto"/>
+              <w:contextualSpacing/>
+              <w:jc w:val="center"/>
+            </w:pPr>
+          </w:p>
+        </w:tc>
+      </w:tr>
+      <w:tr>
+        <w:trPr>
+          <w:cantSplit/>
+          <w:trHeight w:val="760"/>
+        </w:trPr>
+        <w:tc>
+          <w:tcPr>
+            <w:tcW w:w="898" w:type="dxa"/>
+            <w:tcBorders>
+              <w:right w:val="nil"/>
+            </w:tcBorders>
+            <w:vAlign w:val="center"/>
+          </w:tcPr>
+          <w:p>
+            <w:pPr>
+              <w:spacing w:line="240" w:lineRule="auto"/>
+              <w:contextualSpacing/>
+              <w:jc w:val="center"/>
+            </w:pPr>
+          </w:p>
+          <w:p>
+            <w:pPr>
+              <w:spacing w:line="240" w:lineRule="auto"/>
+              <w:contextualSpacing/>
+              <w:jc w:val="center"/>
+            </w:pPr>
+            <w:r>
+              <w:t/>
+            </w:r>
+            <w:proofErr w:type="gramStart"/>
+            <w:r>
+              <w:t/>
+            </w:r>
+            <w:r>
+              <w:t xml:space="preserve">1</w:t>
+            </w:r>
+            <w:proofErr w:type="gramEnd"/>
+            <w:r>
+              <w:t/>
+            </w:r>
+          </w:p>
+        </w:tc>
+        <w:tc>
+          <w:tcPr>
+            <w:tcW w:w="8008" w:type="dxa"/>
+            <w:tcBorders>
+              <w:left w:val="nil"/>
+              <w:right w:val="nil"/>
+            </w:tcBorders>
+            <w:vAlign w:val="center"/>
+          </w:tcPr>
+          <w:p>
+            <w:pPr>
+              <w:spacing w:line="240" w:lineRule="auto"/>
+              <w:contextualSpacing/>
+              <w:jc w:val="center"/>
+              <w:rPr>
+                <w:b/>
+                <w:sz w:val="28"/>
+              </w:rPr>
+            </w:pPr>
+            <w:r>
+              <w:rPr>
+                <w:b/>
+                <w:sz w:val="28"/>
+              </w:rPr>
+              <w:t xml:space="preserve"/>
+            </w:r>
+          </w:p>
+          <w:p>
+            <w:pPr>
+              <w:spacing w:line="240" w:lineRule="auto"/>
+              <w:contextualSpacing/>
+            </w:pPr>
+            <w:r>
+              <w:t xml:space="preserve">Demolition of Non-Reinforced Concrete Slab Up to 4" Thick and Dumping of Debris</w:t>
+            </w:r>
+            <w:bookmarkStart w:id="0" w:name="_GoBack"/>
+            <w:bookmarkEnd w:id="0"/>
+          </w:p>
+        </w:tc>
+        <w:tc>
+          <w:tcPr>
+            <w:tcW w:w="1085" w:type="dxa"/>
+            <w:tcBorders>
+              <w:left w:val="nil"/>
+            </w:tcBorders>
+            <w:vAlign w:val="center"/>
+          </w:tcPr>
+          <w:p>
+            <w:pPr>
+              <w:spacing w:line="240" w:lineRule="auto"/>
+              <w:contextualSpacing/>
+              <w:jc w:val="center"/>
+            </w:pPr>
+          </w:p>
+          <w:p>
+            <w:pPr>
+              <w:spacing w:line="240" w:lineRule="auto"/>
+              <w:contextualSpacing/>
+              <w:jc w:val="center"/>
+            </w:pPr>
+            <w:r>
+              <w:t xml:space="preserve">5 sqft</w:t>
+            </w:r>
+            <w:r>
+              <w:t/>
+            </w:r>
+          </w:p>
+          <w:p>
+            <w:pPr>
+              <w:spacing w:line="240" w:lineRule="auto"/>
+              <w:contextualSpacing/>
+              <w:jc w:val="center"/>
+            </w:pPr>
+          </w:p>
+        </w:tc>
+      </w:tr>
+      <w:tr>
+        <w:trPr>
+          <w:cantSplit/>
+          <w:trHeight w:val="760"/>
+        </w:trPr>
+        <w:tc>
+          <w:tcPr>
+            <w:tcW w:w="898" w:type="dxa"/>
+            <w:tcBorders>
+              <w:right w:val="nil"/>
+            </w:tcBorders>
+            <w:vAlign w:val="center"/>
+          </w:tcPr>
+          <w:p>
+            <w:pPr>
+              <w:spacing w:line="240" w:lineRule="auto"/>
+              <w:contextualSpacing/>
+              <w:jc w:val="center"/>
+            </w:pPr>
+          </w:p>
+          <w:p>
+            <w:pPr>
+              <w:spacing w:line="240" w:lineRule="auto"/>
+              <w:contextualSpacing/>
+              <w:jc w:val="center"/>
+            </w:pPr>
+            <w:r>
+              <w:t/>
+            </w:r>
+            <w:proofErr w:type="gramStart"/>
+            <w:r>
+              <w:t/>
+            </w:r>
+            <w:r>
+              <w:t xml:space="preserve"/>
+            </w:r>
+            <w:proofErr w:type="gramEnd"/>
+            <w:r>
+              <w:t/>
+            </w:r>
+          </w:p>
+        </w:tc>
+        <w:tc>
+          <w:tcPr>
+            <w:tcW w:w="8008" w:type="dxa"/>
+            <w:tcBorders>
+              <w:left w:val="nil"/>
+              <w:right w:val="nil"/>
+            </w:tcBorders>
+            <w:vAlign w:val="center"/>
+          </w:tcPr>
+          <w:p>
+            <w:pPr>
+              <w:spacing w:line="240" w:lineRule="auto"/>
+              <w:contextualSpacing/>
+              <w:jc w:val="center"/>
+              <w:rPr>
+                <w:b/>
+                <w:sz w:val="28"/>
+              </w:rPr>
+            </w:pPr>
+            <w:r>
+              <w:rPr>
+                <w:b/>
+                <w:sz w:val="28"/>
+              </w:rPr>
+              <w:t xml:space="preserve">BATHROOM</w:t>
+            </w:r>
+          </w:p>
+          <w:p>
+            <w:pPr>
+              <w:spacing w:line="240" w:lineRule="auto"/>
+              <w:contextualSpacing/>
+            </w:pPr>
+            <w:r>
+              <w:t xml:space="preserve"/>
+            </w:r>
+            <w:bookmarkStart w:id="0" w:name="_GoBack"/>
+            <w:bookmarkEnd w:id="0"/>
+          </w:p>
+        </w:tc>
+        <w:tc>
+          <w:tcPr>
+            <w:tcW w:w="1085" w:type="dxa"/>
+            <w:tcBorders>
+              <w:left w:val="nil"/>
+            </w:tcBorders>
+            <w:vAlign w:val="center"/>
+          </w:tcPr>
+          <w:p>
+            <w:pPr>
+              <w:spacing w:line="240" w:lineRule="auto"/>
+              <w:contextualSpacing/>
+              <w:jc w:val="center"/>
+            </w:pPr>
+          </w:p>
+          <w:p>
+            <w:pPr>
+              <w:spacing w:line="240" w:lineRule="auto"/>
+              <w:contextualSpacing/>
+              <w:jc w:val="center"/>
+            </w:pPr>
+            <w:r>
+              <w:t xml:space="preserve"/>
+            </w:r>
+            <w:r>
+              <w:t/>
+            </w:r>
+          </w:p>
+          <w:p>
+            <w:pPr>
+              <w:spacing w:line="240" w:lineRule="auto"/>
+              <w:contextualSpacing/>
+              <w:jc w:val="center"/>
+            </w:pPr>
+          </w:p>
+        </w:tc>
+      </w:tr>
+      <w:tr>
+        <w:trPr>
+          <w:cantSplit/>
+          <w:trHeight w:val="760"/>
+        </w:trPr>
+        <w:tc>
+          <w:tcPr>
+            <w:tcW w:w="898" w:type="dxa"/>
+            <w:tcBorders>
+              <w:right w:val="nil"/>
+            </w:tcBorders>
+            <w:vAlign w:val="center"/>
+          </w:tcPr>
+          <w:p>
+            <w:pPr>
+              <w:spacing w:line="240" w:lineRule="auto"/>
+              <w:contextualSpacing/>
+              <w:jc w:val="center"/>
+            </w:pPr>
+          </w:p>
+          <w:p>
+            <w:pPr>
+              <w:spacing w:line="240" w:lineRule="auto"/>
+              <w:contextualSpacing/>
+              <w:jc w:val="center"/>
+            </w:pPr>
+            <w:r>
+              <w:t/>
+            </w:r>
+            <w:proofErr w:type="gramStart"/>
+            <w:r>
+              <w:t/>
+            </w:r>
+            <w:r>
+              <w:t xml:space="preserve">2</w:t>
+            </w:r>
+            <w:proofErr w:type="gramEnd"/>
+            <w:r>
+              <w:t/>
+            </w:r>
+          </w:p>
+        </w:tc>
+        <w:tc>
+          <w:tcPr>
+            <w:tcW w:w="8008" w:type="dxa"/>
+            <w:tcBorders>
+              <w:left w:val="nil"/>
+              <w:right w:val="nil"/>
+            </w:tcBorders>
+            <w:vAlign w:val="center"/>
+          </w:tcPr>
+          <w:p>
+            <w:pPr>
+              <w:spacing w:line="240" w:lineRule="auto"/>
+              <w:contextualSpacing/>
+              <w:jc w:val="center"/>
+              <w:rPr>
+                <w:b/>
+                <w:sz w:val="28"/>
+              </w:rPr>
+            </w:pPr>
+            <w:r>
+              <w:rPr>
+                <w:b/>
+                <w:sz w:val="28"/>
+              </w:rPr>
+              <w:t xml:space="preserve"/>
+            </w:r>
+          </w:p>
+          <w:p>
+            <w:pPr>
+              <w:spacing w:line="240" w:lineRule="auto"/>
+              <w:contextualSpacing/>
+            </w:pPr>
+            <w:r>
+              <w:t xml:space="preserve">Darcy 8 in. Widespread 2-Handle High-Arc Bathroom Faucet in Spot Resist Brushed Nickel</w:t>
+            </w:r>
+            <w:bookmarkStart w:id="0" w:name="_GoBack"/>
+            <w:bookmarkEnd w:id="0"/>
+          </w:p>
+        </w:tc>
+        <w:tc>
+          <w:tcPr>
+            <w:tcW w:w="1085" w:type="dxa"/>
+            <w:tcBorders>
+              <w:left w:val="nil"/>
+            </w:tcBorders>
+            <w:vAlign w:val="center"/>
+          </w:tcPr>
+          <w:p>
+            <w:pPr>
+              <w:spacing w:line="240" w:lineRule="auto"/>
+              <w:contextualSpacing/>
+              <w:jc w:val="center"/>
+            </w:pPr>
+          </w:p>
+          <w:p>
+            <w:pPr>
+              <w:spacing w:line="240" w:lineRule="auto"/>
+              <w:contextualSpacing/>
+              <w:jc w:val="center"/>
+            </w:pPr>
+            <w:r>
+              <w:t xml:space="preserve">5 each</w:t>
+            </w:r>
+            <w:r>
+              <w:t/>
+            </w:r>
+          </w:p>
+          <w:p>
+            <w:pPr>
+              <w:spacing w:line="240" w:lineRule="auto"/>
+              <w:contextualSpacing/>
+              <w:jc w:val="center"/>
+            </w:pPr>
+          </w:p>
+        </w:tc>
+      </w:tr>
+      <w:tr>
+        <w:trPr>
+          <w:cantSplit/>
+          <w:trHeight w:val="760"/>
+        </w:trPr>
+        <w:tc>
+          <w:tcPr>
+            <w:tcW w:w="898" w:type="dxa"/>
+            <w:tcBorders>
+              <w:right w:val="nil"/>
+            </w:tcBorders>
+            <w:vAlign w:val="center"/>
+          </w:tcPr>
+          <w:p>
+            <w:pPr>
+              <w:spacing w:line="240" w:lineRule="auto"/>
+              <w:contextualSpacing/>
+              <w:jc w:val="center"/>
+            </w:pPr>
+          </w:p>
+          <w:p>
+            <w:pPr>
+              <w:spacing w:line="240" w:lineRule="auto"/>
+              <w:contextualSpacing/>
+              <w:jc w:val="center"/>
+            </w:pPr>
+            <w:r>
+              <w:t/>
+            </w:r>
+            <w:proofErr w:type="gramStart"/>
+            <w:r>
+              <w:t/>
+            </w:r>
+            <w:r>
+              <w:t xml:space="preserve">3</w:t>
+            </w:r>
+            <w:proofErr w:type="gramEnd"/>
+            <w:r>
+              <w:t/>
+            </w:r>
+          </w:p>
+        </w:tc>
+        <w:tc>
+          <w:tcPr>
+            <w:tcW w:w="8008" w:type="dxa"/>
+            <w:tcBorders>
+              <w:left w:val="nil"/>
+              <w:right w:val="nil"/>
+            </w:tcBorders>
+            <w:vAlign w:val="center"/>
+          </w:tcPr>
+          <w:p>
+            <w:pPr>
+              <w:spacing w:line="240" w:lineRule="auto"/>
+              <w:contextualSpacing/>
+              <w:jc w:val="center"/>
+              <w:rPr>
+                <w:b/>
+                <w:sz w:val="28"/>
+              </w:rPr>
+            </w:pPr>
+            <w:r>
+              <w:rPr>
+                <w:b/>
+                <w:sz w:val="28"/>
+              </w:rPr>
+              <w:t xml:space="preserve"/>
+            </w:r>
+          </w:p>
+          <w:p>
+            <w:pPr>
+              <w:spacing w:line="240" w:lineRule="auto"/>
+              <w:contextualSpacing/>
+            </w:pPr>
+            <w:r>
+              <w:t xml:space="preserve">5.3 ft. Acrylic Reversible Drain Oval Slipper Flatbottom Non-Whirlpool Freestanding Bathtub in White</w:t>
+            </w:r>
+            <w:bookmarkStart w:id="0" w:name="_GoBack"/>
+            <w:bookmarkEnd w:id="0"/>
+          </w:p>
+        </w:tc>
+        <w:tc>
+          <w:tcPr>
+            <w:tcW w:w="1085" w:type="dxa"/>
+            <w:tcBorders>
+              <w:left w:val="nil"/>
+            </w:tcBorders>
+            <w:vAlign w:val="center"/>
+          </w:tcPr>
+          <w:p>
+            <w:pPr>
+              <w:spacing w:line="240" w:lineRule="auto"/>
+              <w:contextualSpacing/>
+              <w:jc w:val="center"/>
+            </w:pPr>
+          </w:p>
+          <w:p>
+            <w:pPr>
+              <w:spacing w:line="240" w:lineRule="auto"/>
+              <w:contextualSpacing/>
+              <w:jc w:val="center"/>
+            </w:pPr>
+            <w:r>
+              <w:t xml:space="preserve">5 each</w:t>
+            </w:r>
+            <w:r>
+              <w:t/>
+            </w:r>
+          </w:p>
+          <w:p>
+            <w:pPr>
+              <w:spacing w:line="240" w:lineRule="auto"/>
+              <w:contextualSpacing/>
+              <w:jc w:val="center"/>
+            </w:pPr>
+          </w:p>
+        </w:tc>
+      </w:tr>
+      <w:tr>
+        <w:trPr>
+          <w:cantSplit/>
+          <w:trHeight w:val="760"/>
+        </w:trPr>
+        <w:tc>
+          <w:tcPr>
+            <w:tcW w:w="898" w:type="dxa"/>
+            <w:tcBorders>
+              <w:right w:val="nil"/>
+            </w:tcBorders>
+            <w:vAlign w:val="center"/>
+          </w:tcPr>
+          <w:p>
+            <w:pPr>
+              <w:spacing w:line="240" w:lineRule="auto"/>
+              <w:contextualSpacing/>
+              <w:jc w:val="center"/>
+            </w:pPr>
+          </w:p>
+          <w:p>
+            <w:pPr>
+              <w:spacing w:line="240" w:lineRule="auto"/>
+              <w:contextualSpacing/>
+              <w:jc w:val="center"/>
+            </w:pPr>
+            <w:r>
+              <w:t/>
+            </w:r>
+            <w:proofErr w:type="gramStart"/>
+            <w:r>
+              <w:t/>
+            </w:r>
+            <w:r>
+              <w:t xml:space="preserve">4</w:t>
+            </w:r>
+            <w:proofErr w:type="gramEnd"/>
+            <w:r>
+              <w:t/>
+            </w:r>
+          </w:p>
+        </w:tc>
+        <w:tc>
+          <w:tcPr>
+            <w:tcW w:w="8008" w:type="dxa"/>
+            <w:tcBorders>
+              <w:left w:val="nil"/>
+              <w:right w:val="nil"/>
+            </w:tcBorders>
+            <w:vAlign w:val="center"/>
+          </w:tcPr>
+          <w:p>
+            <w:pPr>
+              <w:spacing w:line="240" w:lineRule="auto"/>
+              <w:contextualSpacing/>
+              <w:jc w:val="center"/>
+              <w:rPr>
+                <w:b/>
+                <w:sz w:val="28"/>
+              </w:rPr>
+            </w:pPr>
+            <w:r>
+              <w:rPr>
+                <w:b/>
+                <w:sz w:val="28"/>
+              </w:rPr>
+              <w:t xml:space="preserve"/>
+            </w:r>
+          </w:p>
+          <w:p>
+            <w:pPr>
+              <w:spacing w:line="240" w:lineRule="auto"/>
+              <w:contextualSpacing/>
+            </w:pPr>
+            <w:r>
+              <w:t xml:space="preserve">60 in. x 56-3/8 in. Framed Sliding Bathtub Door Kit in Silver with Pebbled Glass</w:t>
+            </w:r>
+            <w:bookmarkStart w:id="0" w:name="_GoBack"/>
+            <w:bookmarkEnd w:id="0"/>
+          </w:p>
+        </w:tc>
+        <w:tc>
+          <w:tcPr>
+            <w:tcW w:w="1085" w:type="dxa"/>
+            <w:tcBorders>
+              <w:left w:val="nil"/>
+            </w:tcBorders>
+            <w:vAlign w:val="center"/>
+          </w:tcPr>
+          <w:p>
+            <w:pPr>
+              <w:spacing w:line="240" w:lineRule="auto"/>
+              <w:contextualSpacing/>
+              <w:jc w:val="center"/>
+            </w:pPr>
+          </w:p>
+          <w:p>
+            <w:pPr>
+              <w:spacing w:line="240" w:lineRule="auto"/>
+              <w:contextualSpacing/>
+              <w:jc w:val="center"/>
+            </w:pPr>
+            <w:r>
+              <w:t xml:space="preserve">5 sqft</w:t>
+            </w:r>
+            <w:r>
+              <w:t/>
+            </w:r>
+          </w:p>
+          <w:p>
+            <w:pPr>
+              <w:spacing w:line="240" w:lineRule="auto"/>
+              <w:contextualSpacing/>
+              <w:jc w:val="center"/>
+            </w:pPr>
+          </w:p>
+        </w:tc>
+      </w:tr>
+      <w:tr>
+        <w:trPr>
+          <w:cantSplit/>
+          <w:trHeight w:val="760"/>
+        </w:trPr>
+        <w:tc>
+          <w:tcPr>
+            <w:tcW w:w="898" w:type="dxa"/>
+            <w:tcBorders>
+              <w:right w:val="nil"/>
+            </w:tcBorders>
+            <w:vAlign w:val="center"/>
+          </w:tcPr>
+          <w:p>
+            <w:pPr>
+              <w:spacing w:line="240" w:lineRule="auto"/>
+              <w:contextualSpacing/>
+              <w:jc w:val="center"/>
+            </w:pPr>
+          </w:p>
+          <w:p>
+            <w:pPr>
+              <w:spacing w:line="240" w:lineRule="auto"/>
+              <w:contextualSpacing/>
+              <w:jc w:val="center"/>
+            </w:pPr>
+            <w:r>
+              <w:t/>
+            </w:r>
+            <w:proofErr w:type="gramStart"/>
+            <w:r>
+              <w:t/>
+            </w:r>
+            <w:r>
+              <w:t xml:space="preserve">5</w:t>
+            </w:r>
+            <w:proofErr w:type="gramEnd"/>
+            <w:r>
+              <w:t/>
+            </w:r>
+          </w:p>
+        </w:tc>
+        <w:tc>
+          <w:tcPr>
+            <w:tcW w:w="8008" w:type="dxa"/>
+            <w:tcBorders>
+              <w:left w:val="nil"/>
+              <w:right w:val="nil"/>
+            </w:tcBorders>
+            <w:vAlign w:val="center"/>
+          </w:tcPr>
+          <w:p>
+            <w:pPr>
+              <w:spacing w:line="240" w:lineRule="auto"/>
+              <w:contextualSpacing/>
+              <w:jc w:val="center"/>
+              <w:rPr>
+                <w:b/>
+                <w:sz w:val="28"/>
+              </w:rPr>
+            </w:pPr>
+            <w:r>
+              <w:rPr>
+                <w:b/>
+                <w:sz w:val="28"/>
+              </w:rPr>
+              <w:t xml:space="preserve"/>
+            </w:r>
+          </w:p>
+          <w:p>
+            <w:pPr>
+              <w:spacing w:line="240" w:lineRule="auto"/>
+              <w:contextualSpacing/>
+            </w:pPr>
+            <w:r>
+              <w:t xml:space="preserve">UltraLight 1/2 in. x 4 ft. x 8 ft. Gypsum Board</w:t>
+            </w:r>
+            <w:bookmarkStart w:id="0" w:name="_GoBack"/>
+            <w:bookmarkEnd w:id="0"/>
+          </w:p>
+        </w:tc>
+        <w:tc>
+          <w:tcPr>
+            <w:tcW w:w="1085" w:type="dxa"/>
+            <w:tcBorders>
+              <w:left w:val="nil"/>
+            </w:tcBorders>
+            <w:vAlign w:val="center"/>
+          </w:tcPr>
+          <w:p>
+            <w:pPr>
+              <w:spacing w:line="240" w:lineRule="auto"/>
+              <w:contextualSpacing/>
+              <w:jc w:val="center"/>
+            </w:pPr>
+          </w:p>
+          <w:p>
+            <w:pPr>
+              <w:spacing w:line="240" w:lineRule="auto"/>
+              <w:contextualSpacing/>
+              <w:jc w:val="center"/>
+            </w:pPr>
+            <w:r>
+              <w:t xml:space="preserve">5 each</w:t>
+            </w:r>
+            <w:r>
+              <w:t/>
+            </w:r>
+          </w:p>
+          <w:p>
+            <w:pPr>
+              <w:spacing w:line="240" w:lineRule="auto"/>
+              <w:contextualSpacing/>
+              <w:jc w:val="center"/>
+            </w:pPr>
+          </w:p>
+        </w:tc>
+      </w:tr>
     </w:tbl>
     <w:p/>
-    <w:p>
-      <w:bookmarkStart w:id="0" w:name="_GoBack"/>
-      <w:bookmarkEnd w:id="0"/>
-    </w:p>
+    <w:p/>
     <w:tbl>
       <w:tblPr>
         <w:tblStyle w:val="TableGrid"/>
@@ -883,7 +1762,47 @@
                 <w:sz w:val="40"/>
                 <w:szCs w:val="40"/>
               </w:rPr>
-              <w:t xml:space="preserve">Grand Total With Tax: $0.00</w:t>
+              <w:t xml:space="preserve">Grand Total </w:t>
+            </w:r>
+            <w:proofErr w:type="gramStart"/>
+            <w:r>
+              <w:rPr>
+                <w:rFonts w:ascii="Times" w:hAnsi="Times" w:cs="Times"/>
+                <w:color w:val="000000"/>
+                <w:sz w:val="40"/>
+                <w:szCs w:val="40"/>
+              </w:rPr>
+              <w:t>With</w:t>
+            </w:r>
+            <w:proofErr w:type="gramEnd"/>
+            <w:r>
+              <w:rPr>
+                <w:rFonts w:ascii="Times" w:hAnsi="Times" w:cs="Times"/>
+                <w:color w:val="000000"/>
+                <w:sz w:val="40"/>
+                <w:szCs w:val="40"/>
+              </w:rPr>
+              <w:t xml:space="preserve"> Tax: $6,980.61</w:t>
+            </w:r>
+            <w:proofErr w:type="spellStart"/>
+            <w:r>
+              <w:rPr>
+                <w:rFonts w:ascii="Times" w:hAnsi="Times" w:cs="Times"/>
+                <w:color w:val="000000"/>
+                <w:sz w:val="40"/>
+                <w:szCs w:val="40"/>
+              </w:rPr>
+              <w:t/>
+            </w:r>
+            <w:proofErr w:type="spellEnd"/>
+            <w:r>
+              <w:rPr>
+                <w:rFonts w:ascii="Times" w:hAnsi="Times" w:cs="Times"/>
+                <w:color w:val="000000"/>
+                <w:sz w:val="40"/>
+                <w:szCs w:val="40"/>
+              </w:rPr>
+              <w:t/>
             </w:r>
           </w:p>
         </w:tc>
@@ -1325,7 +2244,7 @@
         <w:sz w:val="28"/>
         <w:szCs w:val="28"/>
       </w:rPr>
-      <w:t xml:space="preserve">Date: 24-Sept-17</w:t>
+      <w:t xml:space="preserve">Date: 25-Sept-17</w:t>
     </w:r>
   </w:p>
   <w:p>
@@ -1610,6 +2529,7 @@
                             </w:rPr>
                             <w:t xml:space="preserve">1840 W Whittier Blvd, La Habra, CA 90631</w:t>
                           </w:r>
+                          <w:proofErr w:type="spellStart"/>
                           <w:r>
                             <w:rPr>
                               <w:i/>
@@ -1618,6 +2538,7 @@
                             </w:rPr>
                             <w:t/>
                           </w:r>
+                          <w:proofErr w:type="spellEnd"/>
                           <w:r>
                             <w:rPr>
                               <w:i/>
@@ -1637,13 +2558,23 @@
                               <w:szCs w:val="28"/>
                             </w:rPr>
                           </w:pPr>
+                          <w:proofErr w:type="gramStart"/>
                           <w:r>
                             <w:rPr>
                               <w:i/>
                               <w:sz w:val="28"/>
                               <w:szCs w:val="28"/>
                             </w:rPr>
-                            <w:t xml:space="preserve">Phone:866-360-1526 Fax: 866-360-1526</w:t>
+                            <w:t xml:space="preserve">Phone:866-360-1526</w:t>
+                          </w:r>
+                          <w:proofErr w:type="gramEnd"/>
+                          <w:r>
+                            <w:rPr>
+                              <w:i/>
+                              <w:sz w:val="28"/>
+                              <w:szCs w:val="28"/>
+                            </w:rPr>
+                            <w:t xml:space="preserve"> Fax: 866-360-1526</w:t>
                           </w:r>
                         </w:p>
                         <w:p>
@@ -2780,7 +3711,7 @@
 </file>
 
 <file path=customXml/itemProps1.xml><?xml version="1.0" encoding="utf-8"?>
-<ds:datastoreItem xmlns:ds="http://schemas.openxmlformats.org/officeDocument/2006/customXml" ds:itemID="{9C5750B0-A74A-624B-8EF1-BB693131FF7B}">
+<ds:datastoreItem xmlns:ds="http://schemas.openxmlformats.org/officeDocument/2006/customXml" ds:itemID="{6673B964-F8FE-584D-B936-9024ADCDBFC9}">
   <ds:schemaRefs>
     <ds:schemaRef ds:uri="http://schemas.openxmlformats.org/officeDocument/2006/bibliography"/>
   </ds:schemaRefs>

</xml_diff>